<commit_message>
doc updated with solution cdode
</commit_message>
<xml_diff>
--- a/week02/solution.docx
+++ b/week02/solution.docx
@@ -1661,6 +1661,366 @@
         </w:r>
       </w:hyperlink>
     </w:p>
+    <w:p>
+      <w:r>
+        <w:t>#include &lt;bits/</w:t>
+      </w:r>
+      <w:proofErr w:type="spellStart"/>
+      <w:r>
+        <w:t>stdc</w:t>
+      </w:r>
+      <w:proofErr w:type="spellEnd"/>
+      <w:r>
+        <w:t>++.h&gt;</w:t>
+      </w:r>
+    </w:p>
+    <w:p>
+      <w:r>
+        <w:t>using namespace std;</w:t>
+      </w:r>
+    </w:p>
+    <w:p/>
+    <w:p>
+      <w:r>
+        <w:t xml:space="preserve">int </w:t>
+      </w:r>
+      <w:proofErr w:type="gramStart"/>
+      <w:r>
+        <w:t>main(</w:t>
+      </w:r>
+      <w:proofErr w:type="gramEnd"/>
+      <w:r>
+        <w:t>){</w:t>
+      </w:r>
+    </w:p>
+    <w:p>
+      <w:r>
+        <w:t xml:space="preserve">    int t; </w:t>
+      </w:r>
+      <w:proofErr w:type="spellStart"/>
+      <w:r>
+        <w:t>cin</w:t>
+      </w:r>
+      <w:proofErr w:type="spellEnd"/>
+      <w:r>
+        <w:t xml:space="preserve"> &gt;&gt; t;</w:t>
+      </w:r>
+    </w:p>
+    <w:p>
+      <w:r>
+        <w:t>    while(t--) {</w:t>
+      </w:r>
+    </w:p>
+    <w:p>
+      <w:r>
+        <w:t xml:space="preserve">        int </w:t>
+      </w:r>
+      <w:proofErr w:type="gramStart"/>
+      <w:r>
+        <w:t>n ;</w:t>
+      </w:r>
+      <w:proofErr w:type="spellStart"/>
+      <w:r>
+        <w:t>cin</w:t>
+      </w:r>
+      <w:proofErr w:type="spellEnd"/>
+      <w:proofErr w:type="gramEnd"/>
+      <w:r>
+        <w:t xml:space="preserve"> &gt;&gt; n;</w:t>
+      </w:r>
+    </w:p>
+    <w:p/>
+    <w:p>
+      <w:r>
+        <w:t xml:space="preserve">        vector&lt;set&lt;string&gt;&gt; </w:t>
+      </w:r>
+      <w:proofErr w:type="gramStart"/>
+      <w:r>
+        <w:t>players(</w:t>
+      </w:r>
+      <w:proofErr w:type="gramEnd"/>
+      <w:r>
+        <w:t>3);</w:t>
+      </w:r>
+    </w:p>
+    <w:p>
+      <w:r>
+        <w:t xml:space="preserve">        </w:t>
+      </w:r>
+    </w:p>
+    <w:p>
+      <w:r>
+        <w:t xml:space="preserve">        map&lt;string, int&gt; </w:t>
+      </w:r>
+      <w:proofErr w:type="spellStart"/>
+      <w:r>
+        <w:t>wordCount</w:t>
+      </w:r>
+      <w:proofErr w:type="spellEnd"/>
+      <w:r>
+        <w:t>;</w:t>
+      </w:r>
+    </w:p>
+    <w:p/>
+    <w:p>
+      <w:r>
+        <w:t xml:space="preserve">        for (int </w:t>
+      </w:r>
+      <w:proofErr w:type="spellStart"/>
+      <w:r>
+        <w:t>i</w:t>
+      </w:r>
+      <w:proofErr w:type="spellEnd"/>
+      <w:r>
+        <w:t xml:space="preserve"> = 0; </w:t>
+      </w:r>
+      <w:proofErr w:type="spellStart"/>
+      <w:r>
+        <w:t>i</w:t>
+      </w:r>
+      <w:proofErr w:type="spellEnd"/>
+      <w:r>
+        <w:t xml:space="preserve"> &lt; 3; ++</w:t>
+      </w:r>
+      <w:proofErr w:type="spellStart"/>
+      <w:r>
+        <w:t>i</w:t>
+      </w:r>
+      <w:proofErr w:type="spellEnd"/>
+      <w:r>
+        <w:t>) {</w:t>
+      </w:r>
+    </w:p>
+    <w:p>
+      <w:r>
+        <w:t>            for (int j = 0; j &lt; n; ++j) {</w:t>
+      </w:r>
+    </w:p>
+    <w:p>
+      <w:r>
+        <w:t>                string word;</w:t>
+      </w:r>
+    </w:p>
+    <w:p>
+      <w:r>
+        <w:t xml:space="preserve">                </w:t>
+      </w:r>
+      <w:proofErr w:type="spellStart"/>
+      <w:r>
+        <w:t>cin</w:t>
+      </w:r>
+      <w:proofErr w:type="spellEnd"/>
+      <w:r>
+        <w:t xml:space="preserve"> &gt;&gt; word;</w:t>
+      </w:r>
+    </w:p>
+    <w:p>
+      <w:r>
+        <w:t>                players[</w:t>
+      </w:r>
+      <w:proofErr w:type="spellStart"/>
+      <w:r>
+        <w:t>i</w:t>
+      </w:r>
+      <w:proofErr w:type="spellEnd"/>
+      <w:proofErr w:type="gramStart"/>
+      <w:r>
+        <w:t>].insert</w:t>
+      </w:r>
+      <w:proofErr w:type="gramEnd"/>
+      <w:r>
+        <w:t>(word);</w:t>
+      </w:r>
+    </w:p>
+    <w:p>
+      <w:r>
+        <w:t xml:space="preserve">                </w:t>
+      </w:r>
+      <w:proofErr w:type="spellStart"/>
+      <w:r>
+        <w:t>wordCount</w:t>
+      </w:r>
+      <w:proofErr w:type="spellEnd"/>
+      <w:r>
+        <w:t>[word]++;</w:t>
+      </w:r>
+    </w:p>
+    <w:p>
+      <w:r>
+        <w:t>            }</w:t>
+      </w:r>
+    </w:p>
+    <w:p>
+      <w:r>
+        <w:t>        }</w:t>
+      </w:r>
+    </w:p>
+    <w:p/>
+    <w:p>
+      <w:r>
+        <w:t xml:space="preserve">        vector&lt;int&gt; </w:t>
+      </w:r>
+      <w:proofErr w:type="gramStart"/>
+      <w:r>
+        <w:t>score(</w:t>
+      </w:r>
+      <w:proofErr w:type="gramEnd"/>
+      <w:r>
+        <w:t>3, 0);</w:t>
+      </w:r>
+    </w:p>
+    <w:p/>
+    <w:p>
+      <w:r>
+        <w:t xml:space="preserve">        for (int </w:t>
+      </w:r>
+      <w:proofErr w:type="spellStart"/>
+      <w:r>
+        <w:t>i</w:t>
+      </w:r>
+      <w:proofErr w:type="spellEnd"/>
+      <w:r>
+        <w:t xml:space="preserve"> = 0; </w:t>
+      </w:r>
+      <w:proofErr w:type="spellStart"/>
+      <w:r>
+        <w:t>i</w:t>
+      </w:r>
+      <w:proofErr w:type="spellEnd"/>
+      <w:r>
+        <w:t xml:space="preserve"> &lt; 3; ++</w:t>
+      </w:r>
+      <w:proofErr w:type="spellStart"/>
+      <w:r>
+        <w:t>i</w:t>
+      </w:r>
+      <w:proofErr w:type="spellEnd"/>
+      <w:r>
+        <w:t>) {</w:t>
+      </w:r>
+    </w:p>
+    <w:p>
+      <w:r>
+        <w:t xml:space="preserve">            for (const string&amp; </w:t>
+      </w:r>
+      <w:proofErr w:type="gramStart"/>
+      <w:r>
+        <w:t>word :</w:t>
+      </w:r>
+      <w:proofErr w:type="gramEnd"/>
+      <w:r>
+        <w:t xml:space="preserve"> players[</w:t>
+      </w:r>
+      <w:proofErr w:type="spellStart"/>
+      <w:r>
+        <w:t>i</w:t>
+      </w:r>
+      <w:proofErr w:type="spellEnd"/>
+      <w:r>
+        <w:t>]) {</w:t>
+      </w:r>
+    </w:p>
+    <w:p>
+      <w:r>
+        <w:t>                if (</w:t>
+      </w:r>
+      <w:proofErr w:type="spellStart"/>
+      <w:r>
+        <w:t>wordCount</w:t>
+      </w:r>
+      <w:proofErr w:type="spellEnd"/>
+      <w:r>
+        <w:t>[word] == 1) score[</w:t>
+      </w:r>
+      <w:proofErr w:type="spellStart"/>
+      <w:r>
+        <w:t>i</w:t>
+      </w:r>
+      <w:proofErr w:type="spellEnd"/>
+      <w:r>
+        <w:t>] += 3;</w:t>
+      </w:r>
+    </w:p>
+    <w:p>
+      <w:r>
+        <w:t>                else if (</w:t>
+      </w:r>
+      <w:proofErr w:type="spellStart"/>
+      <w:r>
+        <w:t>wordCount</w:t>
+      </w:r>
+      <w:proofErr w:type="spellEnd"/>
+      <w:r>
+        <w:t>[word] == 2) score[</w:t>
+      </w:r>
+      <w:proofErr w:type="spellStart"/>
+      <w:r>
+        <w:t>i</w:t>
+      </w:r>
+      <w:proofErr w:type="spellEnd"/>
+      <w:r>
+        <w:t>] += 1;</w:t>
+      </w:r>
+    </w:p>
+    <w:p>
+      <w:r>
+        <w:t>            }</w:t>
+      </w:r>
+    </w:p>
+    <w:p>
+      <w:r>
+        <w:t>        }</w:t>
+      </w:r>
+    </w:p>
+    <w:p/>
+    <w:p>
+      <w:r>
+        <w:t xml:space="preserve">        </w:t>
+      </w:r>
+      <w:proofErr w:type="spellStart"/>
+      <w:r>
+        <w:t>cout</w:t>
+      </w:r>
+      <w:proofErr w:type="spellEnd"/>
+      <w:r>
+        <w:t xml:space="preserve"> &lt;&lt; </w:t>
+      </w:r>
+      <w:proofErr w:type="gramStart"/>
+      <w:r>
+        <w:t>score[</w:t>
+      </w:r>
+      <w:proofErr w:type="gramEnd"/>
+      <w:r>
+        <w:t xml:space="preserve">0] &lt;&lt; " " &lt;&lt; score[1] &lt;&lt; " " &lt;&lt; score[2] &lt;&lt; </w:t>
+      </w:r>
+      <w:proofErr w:type="spellStart"/>
+      <w:r>
+        <w:t>endl</w:t>
+      </w:r>
+      <w:proofErr w:type="spellEnd"/>
+      <w:r>
+        <w:t xml:space="preserve"> ;</w:t>
+      </w:r>
+    </w:p>
+    <w:p>
+      <w:r>
+        <w:t>    }</w:t>
+      </w:r>
+    </w:p>
+    <w:p/>
+    <w:p>
+      <w:r>
+        <w:lastRenderedPageBreak/>
+        <w:t>    return 0;</w:t>
+      </w:r>
+    </w:p>
+    <w:p>
+      <w:r>
+        <w:t>}</w:t>
+      </w:r>
+    </w:p>
+    <w:p/>
+    <w:p/>
     <w:p/>
     <w:p/>
     <w:p/>

</xml_diff>

<commit_message>
E1. Permutation Minimization by Deque
</commit_message>
<xml_diff>
--- a/week02/solution.docx
+++ b/week02/solution.docx
@@ -2672,6 +2672,409 @@
         </w:r>
       </w:hyperlink>
     </w:p>
+    <w:p>
+      <w:r>
+        <w:t>#include &lt;bits/</w:t>
+      </w:r>
+      <w:proofErr w:type="spellStart"/>
+      <w:r>
+        <w:t>stdc</w:t>
+      </w:r>
+      <w:proofErr w:type="spellEnd"/>
+      <w:r>
+        <w:t>++.h&gt;</w:t>
+      </w:r>
+    </w:p>
+    <w:p>
+      <w:r>
+        <w:t>using namespace std;</w:t>
+      </w:r>
+    </w:p>
+    <w:p/>
+    <w:p>
+      <w:r>
+        <w:t xml:space="preserve">int </w:t>
+      </w:r>
+      <w:proofErr w:type="gramStart"/>
+      <w:r>
+        <w:t>main(</w:t>
+      </w:r>
+      <w:proofErr w:type="gramEnd"/>
+      <w:r>
+        <w:t>) {</w:t>
+      </w:r>
+    </w:p>
+    <w:p>
+      <w:r>
+        <w:t xml:space="preserve">    </w:t>
+      </w:r>
+      <w:proofErr w:type="spellStart"/>
+      <w:proofErr w:type="gramStart"/>
+      <w:r>
+        <w:t>ios</w:t>
+      </w:r>
+      <w:proofErr w:type="spellEnd"/>
+      <w:r>
+        <w:t>::</w:t>
+      </w:r>
+      <w:proofErr w:type="spellStart"/>
+      <w:proofErr w:type="gramEnd"/>
+      <w:r>
+        <w:t>sync_with_stdio</w:t>
+      </w:r>
+      <w:proofErr w:type="spellEnd"/>
+      <w:r>
+        <w:t>(false);</w:t>
+      </w:r>
+    </w:p>
+    <w:p>
+      <w:r>
+        <w:t xml:space="preserve">    </w:t>
+      </w:r>
+      <w:proofErr w:type="spellStart"/>
+      <w:r>
+        <w:t>cin.tie</w:t>
+      </w:r>
+      <w:proofErr w:type="spellEnd"/>
+      <w:r>
+        <w:t>(</w:t>
+      </w:r>
+      <w:proofErr w:type="spellStart"/>
+      <w:r>
+        <w:t>nullptr</w:t>
+      </w:r>
+      <w:proofErr w:type="spellEnd"/>
+      <w:r>
+        <w:t>);</w:t>
+      </w:r>
+    </w:p>
+    <w:p/>
+    <w:p>
+      <w:r>
+        <w:t xml:space="preserve">    int </w:t>
+      </w:r>
+      <w:proofErr w:type="spellStart"/>
+      <w:proofErr w:type="gramStart"/>
+      <w:r>
+        <w:t>t;cin</w:t>
+      </w:r>
+      <w:proofErr w:type="spellEnd"/>
+      <w:proofErr w:type="gramEnd"/>
+      <w:r>
+        <w:t xml:space="preserve"> &gt;&gt; t;</w:t>
+      </w:r>
+    </w:p>
+    <w:p>
+      <w:r>
+        <w:t>    while (t--) {</w:t>
+      </w:r>
+    </w:p>
+    <w:p>
+      <w:r>
+        <w:t xml:space="preserve">        int </w:t>
+      </w:r>
+      <w:proofErr w:type="gramStart"/>
+      <w:r>
+        <w:t>n ;</w:t>
+      </w:r>
+      <w:proofErr w:type="gramEnd"/>
+      <w:r>
+        <w:t xml:space="preserve"> </w:t>
+      </w:r>
+      <w:proofErr w:type="spellStart"/>
+      <w:r>
+        <w:t>cin</w:t>
+      </w:r>
+      <w:proofErr w:type="spellEnd"/>
+      <w:r>
+        <w:t xml:space="preserve"> &gt;&gt; n;</w:t>
+      </w:r>
+    </w:p>
+    <w:p/>
+    <w:p>
+      <w:r>
+        <w:t>        vector&lt;int&gt; p(n);</w:t>
+      </w:r>
+    </w:p>
+    <w:p>
+      <w:r>
+        <w:t xml:space="preserve">        </w:t>
+      </w:r>
+    </w:p>
+    <w:p>
+      <w:r>
+        <w:t xml:space="preserve">        for (int </w:t>
+      </w:r>
+      <w:proofErr w:type="spellStart"/>
+      <w:r>
+        <w:t>i</w:t>
+      </w:r>
+      <w:proofErr w:type="spellEnd"/>
+      <w:r>
+        <w:t xml:space="preserve"> = 0; </w:t>
+      </w:r>
+      <w:proofErr w:type="spellStart"/>
+      <w:r>
+        <w:t>i</w:t>
+      </w:r>
+      <w:proofErr w:type="spellEnd"/>
+      <w:r>
+        <w:t xml:space="preserve"> &lt; n; </w:t>
+      </w:r>
+      <w:proofErr w:type="spellStart"/>
+      <w:r>
+        <w:t>i</w:t>
+      </w:r>
+      <w:proofErr w:type="spellEnd"/>
+      <w:r>
+        <w:t xml:space="preserve">++) </w:t>
+      </w:r>
+    </w:p>
+    <w:p>
+      <w:r>
+        <w:t xml:space="preserve">            </w:t>
+      </w:r>
+      <w:proofErr w:type="spellStart"/>
+      <w:r>
+        <w:t>cin</w:t>
+      </w:r>
+      <w:proofErr w:type="spellEnd"/>
+      <w:r>
+        <w:t xml:space="preserve"> &gt;&gt; p[</w:t>
+      </w:r>
+      <w:proofErr w:type="spellStart"/>
+      <w:r>
+        <w:t>i</w:t>
+      </w:r>
+      <w:proofErr w:type="spellEnd"/>
+      <w:r>
+        <w:t>];</w:t>
+      </w:r>
+    </w:p>
+    <w:p/>
+    <w:p>
+      <w:r>
+        <w:t xml:space="preserve">        deque&lt;int&gt; </w:t>
+      </w:r>
+      <w:proofErr w:type="spellStart"/>
+      <w:r>
+        <w:t>dq</w:t>
+      </w:r>
+      <w:proofErr w:type="spellEnd"/>
+      <w:r>
+        <w:t>;</w:t>
+      </w:r>
+    </w:p>
+    <w:p>
+      <w:r>
+        <w:lastRenderedPageBreak/>
+        <w:t xml:space="preserve">        </w:t>
+      </w:r>
+      <w:proofErr w:type="spellStart"/>
+      <w:proofErr w:type="gramStart"/>
+      <w:r>
+        <w:t>dq.push</w:t>
+      </w:r>
+      <w:proofErr w:type="gramEnd"/>
+      <w:r>
+        <w:t>_back</w:t>
+      </w:r>
+      <w:proofErr w:type="spellEnd"/>
+      <w:r>
+        <w:t>(p[0]);</w:t>
+      </w:r>
+    </w:p>
+    <w:p>
+      <w:r>
+        <w:t xml:space="preserve">        </w:t>
+      </w:r>
+    </w:p>
+    <w:p>
+      <w:r>
+        <w:t xml:space="preserve">        for (int </w:t>
+      </w:r>
+      <w:proofErr w:type="spellStart"/>
+      <w:r>
+        <w:t>i</w:t>
+      </w:r>
+      <w:proofErr w:type="spellEnd"/>
+      <w:r>
+        <w:t xml:space="preserve"> = 1; </w:t>
+      </w:r>
+      <w:proofErr w:type="spellStart"/>
+      <w:r>
+        <w:t>i</w:t>
+      </w:r>
+      <w:proofErr w:type="spellEnd"/>
+      <w:r>
+        <w:t xml:space="preserve"> &lt; n; </w:t>
+      </w:r>
+      <w:proofErr w:type="spellStart"/>
+      <w:r>
+        <w:t>i</w:t>
+      </w:r>
+      <w:proofErr w:type="spellEnd"/>
+      <w:r>
+        <w:t>++) {</w:t>
+      </w:r>
+    </w:p>
+    <w:p>
+      <w:r>
+        <w:t>            if (p[</w:t>
+      </w:r>
+      <w:proofErr w:type="spellStart"/>
+      <w:r>
+        <w:t>i</w:t>
+      </w:r>
+      <w:proofErr w:type="spellEnd"/>
+      <w:r>
+        <w:t xml:space="preserve">] &lt; </w:t>
+      </w:r>
+      <w:proofErr w:type="spellStart"/>
+      <w:proofErr w:type="gramStart"/>
+      <w:r>
+        <w:t>dq.front</w:t>
+      </w:r>
+      <w:proofErr w:type="spellEnd"/>
+      <w:proofErr w:type="gramEnd"/>
+      <w:r>
+        <w:t>())</w:t>
+      </w:r>
+    </w:p>
+    <w:p>
+      <w:r>
+        <w:t xml:space="preserve">                </w:t>
+      </w:r>
+      <w:proofErr w:type="spellStart"/>
+      <w:proofErr w:type="gramStart"/>
+      <w:r>
+        <w:t>dq.push</w:t>
+      </w:r>
+      <w:proofErr w:type="gramEnd"/>
+      <w:r>
+        <w:t>_front</w:t>
+      </w:r>
+      <w:proofErr w:type="spellEnd"/>
+      <w:r>
+        <w:t>(p[</w:t>
+      </w:r>
+      <w:proofErr w:type="spellStart"/>
+      <w:r>
+        <w:t>i</w:t>
+      </w:r>
+      <w:proofErr w:type="spellEnd"/>
+      <w:r>
+        <w:t>]);</w:t>
+      </w:r>
+    </w:p>
+    <w:p>
+      <w:r>
+        <w:t>            else</w:t>
+      </w:r>
+    </w:p>
+    <w:p>
+      <w:r>
+        <w:t xml:space="preserve">                </w:t>
+      </w:r>
+      <w:proofErr w:type="spellStart"/>
+      <w:proofErr w:type="gramStart"/>
+      <w:r>
+        <w:t>dq.push</w:t>
+      </w:r>
+      <w:proofErr w:type="gramEnd"/>
+      <w:r>
+        <w:t>_back</w:t>
+      </w:r>
+      <w:proofErr w:type="spellEnd"/>
+      <w:r>
+        <w:t>(p[</w:t>
+      </w:r>
+      <w:proofErr w:type="spellStart"/>
+      <w:r>
+        <w:t>i</w:t>
+      </w:r>
+      <w:proofErr w:type="spellEnd"/>
+      <w:r>
+        <w:t>]);</w:t>
+      </w:r>
+    </w:p>
+    <w:p>
+      <w:r>
+        <w:t>        }</w:t>
+      </w:r>
+    </w:p>
+    <w:p/>
+    <w:p>
+      <w:r>
+        <w:t xml:space="preserve">        for (int </w:t>
+      </w:r>
+      <w:proofErr w:type="gramStart"/>
+      <w:r>
+        <w:t>x :</w:t>
+      </w:r>
+      <w:proofErr w:type="gramEnd"/>
+      <w:r>
+        <w:t xml:space="preserve"> </w:t>
+      </w:r>
+      <w:proofErr w:type="spellStart"/>
+      <w:r>
+        <w:t>dq</w:t>
+      </w:r>
+      <w:proofErr w:type="spellEnd"/>
+      <w:r>
+        <w:t>)</w:t>
+      </w:r>
+    </w:p>
+    <w:p>
+      <w:r>
+        <w:t xml:space="preserve">            </w:t>
+      </w:r>
+      <w:proofErr w:type="spellStart"/>
+      <w:r>
+        <w:t>cout</w:t>
+      </w:r>
+      <w:proofErr w:type="spellEnd"/>
+      <w:r>
+        <w:t xml:space="preserve"> &lt;&lt; x &lt;&lt; " ";</w:t>
+      </w:r>
+    </w:p>
+    <w:p>
+      <w:r>
+        <w:t xml:space="preserve">        </w:t>
+      </w:r>
+      <w:proofErr w:type="spellStart"/>
+      <w:r>
+        <w:t>cout</w:t>
+      </w:r>
+      <w:proofErr w:type="spellEnd"/>
+      <w:r>
+        <w:t xml:space="preserve"> &lt;&lt; "\n";</w:t>
+      </w:r>
+    </w:p>
+    <w:p>
+      <w:r>
+        <w:t>    }</w:t>
+      </w:r>
+    </w:p>
+    <w:p/>
+    <w:p>
+      <w:r>
+        <w:t xml:space="preserve">    </w:t>
+      </w:r>
+    </w:p>
+    <w:p>
+      <w:r>
+        <w:t>    return 0;</w:t>
+      </w:r>
+    </w:p>
+    <w:p>
+      <w:r>
+        <w:t>}</w:t>
+      </w:r>
+    </w:p>
+    <w:p/>
+    <w:p/>
+    <w:p/>
     <w:p/>
     <w:p/>
     <w:p/>

</xml_diff>

<commit_message>
B. Lady Bug - https://codeforces.com/problemset/problem/2092/B
</commit_message>
<xml_diff>
--- a/week02/solution.docx
+++ b/week02/solution.docx
@@ -142,12 +142,10 @@
         <w:t xml:space="preserve">    int </w:t>
       </w:r>
       <w:proofErr w:type="spellStart"/>
-      <w:proofErr w:type="gramStart"/>
       <w:r>
         <w:t>n;cin</w:t>
       </w:r>
       <w:proofErr w:type="spellEnd"/>
-      <w:proofErr w:type="gramEnd"/>
       <w:r>
         <w:t>&gt;&gt;n;</w:t>
       </w:r>
@@ -159,15 +157,7 @@
     </w:p>
     <w:p>
       <w:r>
-        <w:t xml:space="preserve">    </w:t>
-      </w:r>
-      <w:proofErr w:type="gramStart"/>
-      <w:r>
-        <w:t>for(</w:t>
-      </w:r>
-      <w:proofErr w:type="gramEnd"/>
-      <w:r>
-        <w:t xml:space="preserve">int </w:t>
+        <w:t xml:space="preserve">    for(int </w:t>
       </w:r>
       <w:proofErr w:type="spellStart"/>
       <w:r>
@@ -191,12 +181,10 @@
         <w:t xml:space="preserve">        int </w:t>
       </w:r>
       <w:proofErr w:type="spellStart"/>
-      <w:proofErr w:type="gramStart"/>
       <w:r>
         <w:t>x;cin</w:t>
       </w:r>
       <w:proofErr w:type="spellEnd"/>
-      <w:proofErr w:type="gramEnd"/>
       <w:r>
         <w:t>&gt;&gt;x;</w:t>
       </w:r>
@@ -229,15 +217,7 @@
       </w:r>
       <w:proofErr w:type="spellEnd"/>
       <w:r>
-        <w:t>=</w:t>
-      </w:r>
-      <w:proofErr w:type="gramStart"/>
-      <w:r>
-        <w:t>0,dima</w:t>
-      </w:r>
-      <w:proofErr w:type="gramEnd"/>
-      <w:r>
-        <w:t>=0;</w:t>
+        <w:t>=0,dima=0;</w:t>
       </w:r>
     </w:p>
     <w:p>
@@ -281,15 +261,7 @@
     </w:p>
     <w:p>
       <w:r>
-        <w:t xml:space="preserve">        </w:t>
-      </w:r>
-      <w:proofErr w:type="gramStart"/>
-      <w:r>
-        <w:t>if(</w:t>
-      </w:r>
-      <w:proofErr w:type="gramEnd"/>
-      <w:r>
-        <w:t>s==false ){</w:t>
+        <w:t>        if(s==false ){</w:t>
       </w:r>
     </w:p>
     <w:p>
@@ -297,12 +269,10 @@
         <w:t>            if(</w:t>
       </w:r>
       <w:proofErr w:type="spellStart"/>
-      <w:proofErr w:type="gramStart"/>
       <w:r>
         <w:t>v.front</w:t>
       </w:r>
       <w:proofErr w:type="spellEnd"/>
-      <w:proofErr w:type="gramEnd"/>
       <w:r>
         <w:t>()&gt;</w:t>
       </w:r>
@@ -328,12 +298,10 @@
         <w:t>+=</w:t>
       </w:r>
       <w:proofErr w:type="spellStart"/>
-      <w:proofErr w:type="gramStart"/>
       <w:r>
         <w:t>v.front</w:t>
       </w:r>
       <w:proofErr w:type="spellEnd"/>
-      <w:proofErr w:type="gramEnd"/>
       <w:r>
         <w:t>();</w:t>
       </w:r>
@@ -344,19 +312,11 @@
       </w:r>
       <w:proofErr w:type="spellStart"/>
       <w:r>
-        <w:t>v.pop_</w:t>
-      </w:r>
-      <w:proofErr w:type="gramStart"/>
-      <w:r>
-        <w:t>front</w:t>
-      </w:r>
-      <w:proofErr w:type="spellEnd"/>
-      <w:r>
-        <w:t>(</w:t>
-      </w:r>
-      <w:proofErr w:type="gramEnd"/>
-      <w:r>
-        <w:t>);</w:t>
+        <w:t>v.pop_front</w:t>
+      </w:r>
+      <w:proofErr w:type="spellEnd"/>
+      <w:r>
+        <w:t>();</w:t>
       </w:r>
     </w:p>
     <w:p>
@@ -367,13 +327,8 @@
     <w:p>
       <w:r>
         <w:lastRenderedPageBreak/>
-        <w:t xml:space="preserve">            </w:t>
-      </w:r>
-      <w:proofErr w:type="gramStart"/>
-      <w:r>
-        <w:t>else{</w:t>
-      </w:r>
-      <w:proofErr w:type="gramEnd"/>
+        <w:t>            else{</w:t>
+      </w:r>
     </w:p>
     <w:p>
       <w:r>
@@ -388,12 +343,10 @@
         <w:t>+=</w:t>
       </w:r>
       <w:proofErr w:type="spellStart"/>
-      <w:proofErr w:type="gramStart"/>
       <w:r>
         <w:t>v.back</w:t>
       </w:r>
       <w:proofErr w:type="spellEnd"/>
-      <w:proofErr w:type="gramEnd"/>
       <w:r>
         <w:t>();</w:t>
       </w:r>
@@ -404,19 +357,11 @@
       </w:r>
       <w:proofErr w:type="spellStart"/>
       <w:r>
-        <w:t>v.pop_</w:t>
-      </w:r>
-      <w:proofErr w:type="gramStart"/>
-      <w:r>
-        <w:t>back</w:t>
-      </w:r>
-      <w:proofErr w:type="spellEnd"/>
-      <w:r>
-        <w:t>(</w:t>
-      </w:r>
-      <w:proofErr w:type="gramEnd"/>
-      <w:r>
-        <w:t>);</w:t>
+        <w:t>v.pop_back</w:t>
+      </w:r>
+      <w:proofErr w:type="spellEnd"/>
+      <w:r>
+        <w:t>();</w:t>
       </w:r>
     </w:p>
     <w:p>
@@ -436,25 +381,18 @@
     </w:p>
     <w:p>
       <w:r>
-        <w:t xml:space="preserve">        </w:t>
-      </w:r>
-      <w:proofErr w:type="gramStart"/>
-      <w:r>
-        <w:t>else{</w:t>
-      </w:r>
-      <w:proofErr w:type="gramEnd"/>
+        <w:t>        else{</w:t>
+      </w:r>
     </w:p>
     <w:p>
       <w:r>
         <w:t>            if(</w:t>
       </w:r>
       <w:proofErr w:type="spellStart"/>
-      <w:proofErr w:type="gramStart"/>
       <w:r>
         <w:t>v.front</w:t>
       </w:r>
       <w:proofErr w:type="spellEnd"/>
-      <w:proofErr w:type="gramEnd"/>
       <w:r>
         <w:t>()&gt;</w:t>
       </w:r>
@@ -480,12 +418,10 @@
         <w:t>+=</w:t>
       </w:r>
       <w:proofErr w:type="spellStart"/>
-      <w:proofErr w:type="gramStart"/>
       <w:r>
         <w:t>v.front</w:t>
       </w:r>
       <w:proofErr w:type="spellEnd"/>
-      <w:proofErr w:type="gramEnd"/>
       <w:r>
         <w:t>();</w:t>
       </w:r>
@@ -496,19 +432,11 @@
       </w:r>
       <w:proofErr w:type="spellStart"/>
       <w:r>
-        <w:t>v.pop_</w:t>
-      </w:r>
-      <w:proofErr w:type="gramStart"/>
-      <w:r>
-        <w:t>front</w:t>
-      </w:r>
-      <w:proofErr w:type="spellEnd"/>
-      <w:r>
-        <w:t>(</w:t>
-      </w:r>
-      <w:proofErr w:type="gramEnd"/>
-      <w:r>
-        <w:t>);</w:t>
+        <w:t>v.pop_front</w:t>
+      </w:r>
+      <w:proofErr w:type="spellEnd"/>
+      <w:r>
+        <w:t>();</w:t>
       </w:r>
     </w:p>
     <w:p>
@@ -518,13 +446,8 @@
     </w:p>
     <w:p>
       <w:r>
-        <w:t xml:space="preserve">            </w:t>
-      </w:r>
-      <w:proofErr w:type="gramStart"/>
-      <w:r>
-        <w:t>else{</w:t>
-      </w:r>
-      <w:proofErr w:type="gramEnd"/>
+        <w:t>            else{</w:t>
+      </w:r>
     </w:p>
     <w:p>
       <w:r>
@@ -539,12 +462,10 @@
         <w:t>+=</w:t>
       </w:r>
       <w:proofErr w:type="spellStart"/>
-      <w:proofErr w:type="gramStart"/>
       <w:r>
         <w:t>v.back</w:t>
       </w:r>
       <w:proofErr w:type="spellEnd"/>
-      <w:proofErr w:type="gramEnd"/>
       <w:r>
         <w:t>();</w:t>
       </w:r>
@@ -555,19 +476,11 @@
       </w:r>
       <w:proofErr w:type="spellStart"/>
       <w:r>
-        <w:t>v.pop_</w:t>
-      </w:r>
-      <w:proofErr w:type="gramStart"/>
-      <w:r>
-        <w:t>back</w:t>
-      </w:r>
-      <w:proofErr w:type="spellEnd"/>
-      <w:r>
-        <w:t>(</w:t>
-      </w:r>
-      <w:proofErr w:type="gramEnd"/>
-      <w:r>
-        <w:t>);</w:t>
+        <w:t>v.pop_back</w:t>
+      </w:r>
+      <w:proofErr w:type="spellEnd"/>
+      <w:r>
+        <w:t>();</w:t>
       </w:r>
     </w:p>
     <w:p>
@@ -690,15 +603,7 @@
     <w:p/>
     <w:p>
       <w:r>
-        <w:t xml:space="preserve">int </w:t>
-      </w:r>
-      <w:proofErr w:type="gramStart"/>
-      <w:r>
-        <w:t>main(</w:t>
-      </w:r>
-      <w:proofErr w:type="gramEnd"/>
-      <w:r>
-        <w:t>){</w:t>
+        <w:t>int main(){</w:t>
       </w:r>
     </w:p>
     <w:p>
@@ -706,37 +611,28 @@
         <w:t xml:space="preserve">    int </w:t>
       </w:r>
       <w:proofErr w:type="spellStart"/>
-      <w:proofErr w:type="gramStart"/>
       <w:r>
         <w:t>t;cin</w:t>
       </w:r>
       <w:proofErr w:type="spellEnd"/>
-      <w:proofErr w:type="gramEnd"/>
       <w:r>
         <w:t>&gt;&gt;t;</w:t>
       </w:r>
     </w:p>
     <w:p>
       <w:r>
-        <w:t>    while(t</w:t>
-      </w:r>
-      <w:proofErr w:type="gramStart"/>
-      <w:r>
-        <w:t>--){</w:t>
-      </w:r>
-      <w:proofErr w:type="gramEnd"/>
+        <w:t>    while(t--){</w:t>
+      </w:r>
     </w:p>
     <w:p>
       <w:r>
         <w:t xml:space="preserve">        int </w:t>
       </w:r>
       <w:proofErr w:type="spellStart"/>
-      <w:proofErr w:type="gramStart"/>
       <w:r>
         <w:t>n;cin</w:t>
       </w:r>
       <w:proofErr w:type="spellEnd"/>
-      <w:proofErr w:type="gramEnd"/>
       <w:r>
         <w:t>&gt;&gt;n;</w:t>
       </w:r>
@@ -746,12 +642,10 @@
         <w:t xml:space="preserve">        string </w:t>
       </w:r>
       <w:proofErr w:type="spellStart"/>
-      <w:proofErr w:type="gramStart"/>
       <w:r>
         <w:t>s;cin</w:t>
       </w:r>
       <w:proofErr w:type="spellEnd"/>
-      <w:proofErr w:type="gramEnd"/>
       <w:r>
         <w:t>&gt;&gt;s;</w:t>
       </w:r>
@@ -763,15 +657,7 @@
     </w:p>
     <w:p>
       <w:r>
-        <w:t xml:space="preserve">        </w:t>
-      </w:r>
-      <w:proofErr w:type="gramStart"/>
-      <w:r>
-        <w:t>for(</w:t>
-      </w:r>
-      <w:proofErr w:type="gramEnd"/>
-      <w:r>
-        <w:t xml:space="preserve">int </w:t>
+        <w:t xml:space="preserve">        for(int </w:t>
       </w:r>
       <w:proofErr w:type="spellStart"/>
       <w:r>
@@ -800,13 +686,8 @@
       </w:r>
       <w:proofErr w:type="spellEnd"/>
       <w:r>
-        <w:t>]=='B</w:t>
-      </w:r>
-      <w:proofErr w:type="gramStart"/>
-      <w:r>
-        <w:t>'){</w:t>
-      </w:r>
-      <w:proofErr w:type="gramEnd"/>
+        <w:t>]=='B'){</w:t>
+      </w:r>
     </w:p>
     <w:p>
       <w:r>
@@ -844,12 +725,10 @@
         <w:t>        sort(</w:t>
       </w:r>
       <w:proofErr w:type="spellStart"/>
-      <w:proofErr w:type="gramStart"/>
       <w:r>
         <w:t>v.begin</w:t>
       </w:r>
       <w:proofErr w:type="spellEnd"/>
-      <w:proofErr w:type="gramEnd"/>
       <w:r>
         <w:t>(),</w:t>
       </w:r>
@@ -875,12 +754,10 @@
         <w:t xml:space="preserve"> = </w:t>
       </w:r>
       <w:proofErr w:type="spellStart"/>
-      <w:proofErr w:type="gramStart"/>
       <w:r>
         <w:t>v.back</w:t>
       </w:r>
       <w:proofErr w:type="spellEnd"/>
-      <w:proofErr w:type="gramEnd"/>
       <w:r>
         <w:t>()-</w:t>
       </w:r>
@@ -1005,78 +882,68 @@
     <w:p/>
     <w:p>
       <w:r>
-        <w:t xml:space="preserve">int </w:t>
-      </w:r>
-      <w:proofErr w:type="gramStart"/>
-      <w:r>
-        <w:t>main(</w:t>
-      </w:r>
-      <w:proofErr w:type="gramEnd"/>
+        <w:t>int main() {</w:t>
+      </w:r>
+    </w:p>
+    <w:p>
+      <w:r>
+        <w:t xml:space="preserve">    int </w:t>
+      </w:r>
+      <w:proofErr w:type="spellStart"/>
+      <w:r>
+        <w:t>n;cin</w:t>
+      </w:r>
+      <w:proofErr w:type="spellEnd"/>
+      <w:r>
+        <w:t xml:space="preserve"> &gt;&gt; n;</w:t>
+      </w:r>
+    </w:p>
+    <w:p/>
+    <w:p>
+      <w:r>
+        <w:t xml:space="preserve">    set&lt;pair&lt;string, string&gt;&gt; </w:t>
+      </w:r>
+      <w:proofErr w:type="spellStart"/>
+      <w:r>
+        <w:t>st</w:t>
+      </w:r>
+      <w:proofErr w:type="spellEnd"/>
+      <w:r>
+        <w:t>;</w:t>
+      </w:r>
+    </w:p>
+    <w:p/>
+    <w:p>
+      <w:r>
+        <w:t xml:space="preserve">    for (int </w:t>
+      </w:r>
+      <w:proofErr w:type="spellStart"/>
+      <w:r>
+        <w:t>i</w:t>
+      </w:r>
+      <w:proofErr w:type="spellEnd"/>
+      <w:r>
+        <w:t xml:space="preserve"> = 0; </w:t>
+      </w:r>
+      <w:proofErr w:type="spellStart"/>
+      <w:r>
+        <w:t>i</w:t>
+      </w:r>
+      <w:proofErr w:type="spellEnd"/>
+      <w:r>
+        <w:t xml:space="preserve"> &lt; n; ++</w:t>
+      </w:r>
+      <w:proofErr w:type="spellStart"/>
+      <w:r>
+        <w:t>i</w:t>
+      </w:r>
+      <w:proofErr w:type="spellEnd"/>
       <w:r>
         <w:t>) {</w:t>
       </w:r>
     </w:p>
     <w:p>
       <w:r>
-        <w:t xml:space="preserve">    int </w:t>
-      </w:r>
-      <w:proofErr w:type="spellStart"/>
-      <w:proofErr w:type="gramStart"/>
-      <w:r>
-        <w:t>n;cin</w:t>
-      </w:r>
-      <w:proofErr w:type="spellEnd"/>
-      <w:proofErr w:type="gramEnd"/>
-      <w:r>
-        <w:t xml:space="preserve"> &gt;&gt; n;</w:t>
-      </w:r>
-    </w:p>
-    <w:p/>
-    <w:p>
-      <w:r>
-        <w:t xml:space="preserve">    set&lt;pair&lt;string, string&gt;&gt; </w:t>
-      </w:r>
-      <w:proofErr w:type="spellStart"/>
-      <w:r>
-        <w:t>st</w:t>
-      </w:r>
-      <w:proofErr w:type="spellEnd"/>
-      <w:r>
-        <w:t>;</w:t>
-      </w:r>
-    </w:p>
-    <w:p/>
-    <w:p>
-      <w:r>
-        <w:t xml:space="preserve">    for (int </w:t>
-      </w:r>
-      <w:proofErr w:type="spellStart"/>
-      <w:r>
-        <w:t>i</w:t>
-      </w:r>
-      <w:proofErr w:type="spellEnd"/>
-      <w:r>
-        <w:t xml:space="preserve"> = 0; </w:t>
-      </w:r>
-      <w:proofErr w:type="spellStart"/>
-      <w:r>
-        <w:t>i</w:t>
-      </w:r>
-      <w:proofErr w:type="spellEnd"/>
-      <w:r>
-        <w:t xml:space="preserve"> &lt; n; ++</w:t>
-      </w:r>
-      <w:proofErr w:type="spellStart"/>
-      <w:r>
-        <w:t>i</w:t>
-      </w:r>
-      <w:proofErr w:type="spellEnd"/>
-      <w:r>
-        <w:t>) {</w:t>
-      </w:r>
-    </w:p>
-    <w:p>
-      <w:r>
         <w:t>        string species, color;</w:t>
       </w:r>
     </w:p>
@@ -1098,12 +965,10 @@
         <w:t xml:space="preserve">        </w:t>
       </w:r>
       <w:proofErr w:type="spellStart"/>
-      <w:proofErr w:type="gramStart"/>
       <w:r>
         <w:t>st.insert</w:t>
       </w:r>
       <w:proofErr w:type="spellEnd"/>
-      <w:proofErr w:type="gramEnd"/>
       <w:r>
         <w:t>({species, color});</w:t>
       </w:r>
@@ -1127,12 +992,10 @@
         <w:t xml:space="preserve"> &lt;&lt; </w:t>
       </w:r>
       <w:proofErr w:type="spellStart"/>
-      <w:proofErr w:type="gramStart"/>
       <w:r>
         <w:t>st.size</w:t>
       </w:r>
       <w:proofErr w:type="spellEnd"/>
-      <w:proofErr w:type="gramEnd"/>
       <w:r>
         <w:t>() &lt;&lt;</w:t>
       </w:r>
@@ -1225,15 +1088,7 @@
     <w:p/>
     <w:p>
       <w:r>
-        <w:t xml:space="preserve">int </w:t>
-      </w:r>
-      <w:proofErr w:type="gramStart"/>
-      <w:r>
-        <w:t>main(</w:t>
-      </w:r>
-      <w:proofErr w:type="gramEnd"/>
-      <w:r>
-        <w:t>) {</w:t>
+        <w:t>int main() {</w:t>
       </w:r>
     </w:p>
     <w:p>
@@ -1373,14 +1228,9 @@
       </w:r>
       <w:proofErr w:type="spellStart"/>
       <w:r>
-        <w:t>current_to_</w:t>
-      </w:r>
-      <w:proofErr w:type="gramStart"/>
-      <w:r>
-        <w:t>original.count</w:t>
-      </w:r>
-      <w:proofErr w:type="spellEnd"/>
-      <w:proofErr w:type="gramEnd"/>
+        <w:t>current_to_original.count</w:t>
+      </w:r>
+      <w:proofErr w:type="spellEnd"/>
       <w:r>
         <w:t>(</w:t>
       </w:r>
@@ -1420,14 +1270,9 @@
       </w:r>
       <w:proofErr w:type="spellStart"/>
       <w:r>
-        <w:t>current_to_</w:t>
-      </w:r>
-      <w:proofErr w:type="gramStart"/>
-      <w:r>
-        <w:t>original.erase</w:t>
-      </w:r>
-      <w:proofErr w:type="spellEnd"/>
-      <w:proofErr w:type="gramEnd"/>
+        <w:t>current_to_original.erase</w:t>
+      </w:r>
+      <w:proofErr w:type="spellEnd"/>
       <w:r>
         <w:t>(</w:t>
       </w:r>
@@ -1527,14 +1372,9 @@
       </w:r>
       <w:proofErr w:type="spellStart"/>
       <w:r>
-        <w:t>original_to_</w:t>
-      </w:r>
-      <w:proofErr w:type="gramStart"/>
-      <w:r>
-        <w:t>current.size</w:t>
-      </w:r>
-      <w:proofErr w:type="spellEnd"/>
-      <w:proofErr w:type="gramEnd"/>
+        <w:t>original_to_current.size</w:t>
+      </w:r>
+      <w:proofErr w:type="spellEnd"/>
       <w:r>
         <w:t>() &lt;&lt; '\n';</w:t>
       </w:r>
@@ -1545,14 +1385,9 @@
       </w:r>
       <w:proofErr w:type="spellStart"/>
       <w:r>
-        <w:t>original_to_</w:t>
-      </w:r>
-      <w:proofErr w:type="gramStart"/>
-      <w:r>
-        <w:t>current.begin</w:t>
-      </w:r>
-      <w:proofErr w:type="spellEnd"/>
-      <w:proofErr w:type="gramEnd"/>
+        <w:t>original_to_current.begin</w:t>
+      </w:r>
+      <w:proofErr w:type="spellEnd"/>
       <w:r>
         <w:t xml:space="preserve">(); it != </w:t>
       </w:r>
@@ -1650,15 +1485,7 @@
     <w:p/>
     <w:p>
       <w:r>
-        <w:t xml:space="preserve">int </w:t>
-      </w:r>
-      <w:proofErr w:type="gramStart"/>
-      <w:r>
-        <w:t>main(</w:t>
-      </w:r>
-      <w:proofErr w:type="gramEnd"/>
-      <w:r>
-        <w:t>){</w:t>
+        <w:t>int main(){</w:t>
       </w:r>
     </w:p>
     <w:p>
@@ -1681,18 +1508,13 @@
     </w:p>
     <w:p>
       <w:r>
-        <w:t xml:space="preserve">        int </w:t>
-      </w:r>
-      <w:proofErr w:type="gramStart"/>
-      <w:r>
-        <w:t>n ;</w:t>
+        <w:t>        int n ;</w:t>
       </w:r>
       <w:proofErr w:type="spellStart"/>
       <w:r>
         <w:t>cin</w:t>
       </w:r>
       <w:proofErr w:type="spellEnd"/>
-      <w:proofErr w:type="gramEnd"/>
       <w:r>
         <w:t xml:space="preserve"> &gt;&gt; n;</w:t>
       </w:r>
@@ -1700,15 +1522,7 @@
     <w:p/>
     <w:p>
       <w:r>
-        <w:t xml:space="preserve">        vector&lt;set&lt;string&gt;&gt; </w:t>
-      </w:r>
-      <w:proofErr w:type="gramStart"/>
-      <w:r>
-        <w:t>players(</w:t>
-      </w:r>
-      <w:proofErr w:type="gramEnd"/>
-      <w:r>
-        <w:t>3);</w:t>
+        <w:t>        vector&lt;set&lt;string&gt;&gt; players(3);</w:t>
       </w:r>
     </w:p>
     <w:p>
@@ -1791,13 +1605,8 @@
         <w:t>i</w:t>
       </w:r>
       <w:proofErr w:type="spellEnd"/>
-      <w:proofErr w:type="gramStart"/>
-      <w:r>
-        <w:t>].insert</w:t>
-      </w:r>
-      <w:proofErr w:type="gramEnd"/>
-      <w:r>
-        <w:t>(word);</w:t>
+      <w:r>
+        <w:t>].insert(word);</w:t>
       </w:r>
     </w:p>
     <w:p>
@@ -1826,15 +1635,7 @@
     <w:p/>
     <w:p>
       <w:r>
-        <w:t xml:space="preserve">        vector&lt;int&gt; </w:t>
-      </w:r>
-      <w:proofErr w:type="gramStart"/>
-      <w:r>
-        <w:t>score(</w:t>
-      </w:r>
-      <w:proofErr w:type="gramEnd"/>
-      <w:r>
-        <w:t>3, 0);</w:t>
+        <w:t>        vector&lt;int&gt; score(3, 0);</w:t>
       </w:r>
     </w:p>
     <w:p/>
@@ -1869,15 +1670,7 @@
     </w:p>
     <w:p>
       <w:r>
-        <w:t xml:space="preserve">            for (const string&amp; </w:t>
-      </w:r>
-      <w:proofErr w:type="gramStart"/>
-      <w:r>
-        <w:t>word :</w:t>
-      </w:r>
-      <w:proofErr w:type="gramEnd"/>
-      <w:r>
-        <w:t xml:space="preserve"> players[</w:t>
+        <w:t>            for (const string&amp; word : players[</w:t>
       </w:r>
       <w:proofErr w:type="spellStart"/>
       <w:r>
@@ -1951,15 +1744,7 @@
       </w:r>
       <w:proofErr w:type="spellEnd"/>
       <w:r>
-        <w:t xml:space="preserve"> &lt;&lt; </w:t>
-      </w:r>
-      <w:proofErr w:type="gramStart"/>
-      <w:r>
-        <w:t>score[</w:t>
-      </w:r>
-      <w:proofErr w:type="gramEnd"/>
-      <w:r>
-        <w:t xml:space="preserve">0] &lt;&lt; " " &lt;&lt; score[1] &lt;&lt; " " &lt;&lt; score[2] &lt;&lt; </w:t>
+        <w:t xml:space="preserve"> &lt;&lt; score[0] &lt;&lt; " " &lt;&lt; score[1] &lt;&lt; " " &lt;&lt; score[2] &lt;&lt; </w:t>
       </w:r>
       <w:proofErr w:type="spellStart"/>
       <w:r>
@@ -2068,15 +1853,7 @@
     <w:p/>
     <w:p>
       <w:r>
-        <w:t xml:space="preserve">int </w:t>
-      </w:r>
-      <w:proofErr w:type="gramStart"/>
-      <w:r>
-        <w:t>main(</w:t>
-      </w:r>
-      <w:proofErr w:type="gramEnd"/>
-      <w:r>
-        <w:t>) {</w:t>
+        <w:t>int main() {</w:t>
       </w:r>
     </w:p>
     <w:p>
@@ -2085,18 +1862,13 @@
       </w:r>
       <w:proofErr w:type="spellStart"/>
       <w:r>
-        <w:t>ios_</w:t>
-      </w:r>
-      <w:proofErr w:type="gramStart"/>
-      <w:r>
-        <w:t>base</w:t>
+        <w:t>ios_base</w:t>
       </w:r>
       <w:proofErr w:type="spellEnd"/>
       <w:r>
         <w:t>::</w:t>
       </w:r>
       <w:proofErr w:type="spellStart"/>
-      <w:proofErr w:type="gramEnd"/>
       <w:r>
         <w:t>sync_with_stdio</w:t>
       </w:r>
@@ -2150,12 +1922,10 @@
         <w:t xml:space="preserve">        string </w:t>
       </w:r>
       <w:proofErr w:type="spellStart"/>
-      <w:proofErr w:type="gramStart"/>
       <w:r>
         <w:t>input;cin</w:t>
       </w:r>
       <w:proofErr w:type="spellEnd"/>
-      <w:proofErr w:type="gramEnd"/>
       <w:r>
         <w:t xml:space="preserve"> &gt;&gt; input;</w:t>
       </w:r>
@@ -2192,12 +1962,10 @@
         <w:t xml:space="preserve"> &lt; </w:t>
       </w:r>
       <w:proofErr w:type="spellStart"/>
-      <w:proofErr w:type="gramStart"/>
       <w:r>
         <w:t>input.size</w:t>
       </w:r>
       <w:proofErr w:type="spellEnd"/>
-      <w:proofErr w:type="gramEnd"/>
       <w:r>
         <w:t>(); ++</w:t>
       </w:r>
@@ -2247,19 +2015,11 @@
     </w:p>
     <w:p>
       <w:r>
-        <w:t xml:space="preserve">                if </w:t>
-      </w:r>
-      <w:proofErr w:type="gramStart"/>
-      <w:r>
-        <w:t>(!</w:t>
-      </w:r>
-      <w:proofErr w:type="spellStart"/>
-      <w:r>
-        <w:t>lower</w:t>
-      </w:r>
-      <w:proofErr w:type="gramEnd"/>
-      <w:r>
-        <w:t>.empty</w:t>
+        <w:t>                if (!</w:t>
+      </w:r>
+      <w:proofErr w:type="spellStart"/>
+      <w:r>
+        <w:t>lower.empty</w:t>
       </w:r>
       <w:proofErr w:type="spellEnd"/>
       <w:r>
@@ -2276,59 +2036,147 @@
       </w:r>
       <w:proofErr w:type="spellEnd"/>
       <w:r>
-        <w:t xml:space="preserve"> = </w:t>
-      </w:r>
-      <w:proofErr w:type="gramStart"/>
-      <w:r>
-        <w:t>lower.back</w:t>
-      </w:r>
-      <w:proofErr w:type="gramEnd"/>
+        <w:t xml:space="preserve"> = lower.back();</w:t>
+      </w:r>
+    </w:p>
+    <w:p>
+      <w:r>
+        <w:t xml:space="preserve">                    </w:t>
+      </w:r>
+      <w:proofErr w:type="spellStart"/>
+      <w:r>
+        <w:t>lower.pop_back</w:t>
+      </w:r>
+      <w:proofErr w:type="spellEnd"/>
       <w:r>
         <w:t>();</w:t>
       </w:r>
     </w:p>
     <w:p>
       <w:r>
+        <w:t>                    typed[</w:t>
+      </w:r>
+      <w:proofErr w:type="spellStart"/>
+      <w:r>
+        <w:t>idx</w:t>
+      </w:r>
+      <w:proofErr w:type="spellEnd"/>
+      <w:r>
+        <w:t xml:space="preserve">] = '#'; </w:t>
+      </w:r>
+    </w:p>
+    <w:p>
+      <w:r>
+        <w:t>                }</w:t>
+      </w:r>
+    </w:p>
+    <w:p>
+      <w:r>
+        <w:t>            } else if (</w:t>
+      </w:r>
+      <w:proofErr w:type="spellStart"/>
+      <w:r>
+        <w:t>ch</w:t>
+      </w:r>
+      <w:proofErr w:type="spellEnd"/>
+      <w:r>
+        <w:t xml:space="preserve"> == 'B') {</w:t>
+      </w:r>
+    </w:p>
+    <w:p>
+      <w:r>
+        <w:t>                if (!</w:t>
+      </w:r>
+      <w:proofErr w:type="spellStart"/>
+      <w:r>
+        <w:t>upper.empty</w:t>
+      </w:r>
+      <w:proofErr w:type="spellEnd"/>
+      <w:r>
+        <w:t>()) {</w:t>
+      </w:r>
+    </w:p>
+    <w:p>
+      <w:r>
+        <w:t xml:space="preserve">                    int </w:t>
+      </w:r>
+      <w:proofErr w:type="spellStart"/>
+      <w:r>
+        <w:t>idx</w:t>
+      </w:r>
+      <w:proofErr w:type="spellEnd"/>
+      <w:r>
+        <w:t xml:space="preserve"> = upper.back();</w:t>
+      </w:r>
+    </w:p>
+    <w:p>
+      <w:r>
         <w:t xml:space="preserve">                    </w:t>
       </w:r>
       <w:proofErr w:type="spellStart"/>
       <w:r>
-        <w:t>lower.pop_</w:t>
-      </w:r>
-      <w:proofErr w:type="gramStart"/>
-      <w:r>
-        <w:t>back</w:t>
+        <w:t>upper.pop_back</w:t>
+      </w:r>
+      <w:proofErr w:type="spellEnd"/>
+      <w:r>
+        <w:t>();</w:t>
+      </w:r>
+    </w:p>
+    <w:p>
+      <w:r>
+        <w:t>                    typed[</w:t>
+      </w:r>
+      <w:proofErr w:type="spellStart"/>
+      <w:r>
+        <w:t>idx</w:t>
+      </w:r>
+      <w:proofErr w:type="spellEnd"/>
+      <w:r>
+        <w:t xml:space="preserve">] = '#'; </w:t>
+      </w:r>
+    </w:p>
+    <w:p>
+      <w:r>
+        <w:t>                }</w:t>
+      </w:r>
+    </w:p>
+    <w:p>
+      <w:r>
+        <w:t>            } else {</w:t>
+      </w:r>
+    </w:p>
+    <w:p>
+      <w:r>
+        <w:t xml:space="preserve">                </w:t>
+      </w:r>
+      <w:proofErr w:type="spellStart"/>
+      <w:r>
+        <w:t>typed.push_back</w:t>
       </w:r>
       <w:proofErr w:type="spellEnd"/>
       <w:r>
         <w:t>(</w:t>
       </w:r>
-      <w:proofErr w:type="gramEnd"/>
+      <w:proofErr w:type="spellStart"/>
+      <w:r>
+        <w:t>ch</w:t>
+      </w:r>
+      <w:proofErr w:type="spellEnd"/>
       <w:r>
         <w:t>);</w:t>
       </w:r>
     </w:p>
     <w:p>
       <w:r>
-        <w:t>                    typed[</w:t>
-      </w:r>
-      <w:proofErr w:type="spellStart"/>
-      <w:r>
-        <w:t>idx</w:t>
-      </w:r>
-      <w:proofErr w:type="spellEnd"/>
-      <w:r>
-        <w:t xml:space="preserve">] = '#'; </w:t>
-      </w:r>
-    </w:p>
-    <w:p>
-      <w:r>
-        <w:t>                }</w:t>
-      </w:r>
-    </w:p>
-    <w:p>
-      <w:r>
-        <w:t>            } else if (</w:t>
+        <w:t>                if (</w:t>
+      </w:r>
+      <w:proofErr w:type="spellStart"/>
+      <w:r>
+        <w:t>islower</w:t>
+      </w:r>
+      <w:proofErr w:type="spellEnd"/>
+      <w:r>
+        <w:t>(</w:t>
       </w:r>
       <w:proofErr w:type="spellStart"/>
       <w:r>
@@ -2336,107 +2184,32 @@
       </w:r>
       <w:proofErr w:type="spellEnd"/>
       <w:r>
-        <w:t xml:space="preserve"> == 'B') {</w:t>
-      </w:r>
-    </w:p>
-    <w:p>
-      <w:r>
-        <w:t xml:space="preserve">                if </w:t>
-      </w:r>
-      <w:proofErr w:type="gramStart"/>
-      <w:r>
-        <w:t>(!</w:t>
-      </w:r>
-      <w:proofErr w:type="spellStart"/>
-      <w:r>
-        <w:t>upper</w:t>
-      </w:r>
-      <w:proofErr w:type="gramEnd"/>
-      <w:r>
-        <w:t>.empty</w:t>
-      </w:r>
-      <w:proofErr w:type="spellEnd"/>
-      <w:r>
-        <w:t>()) {</w:t>
-      </w:r>
-    </w:p>
-    <w:p>
-      <w:r>
-        <w:t xml:space="preserve">                    int </w:t>
-      </w:r>
-      <w:proofErr w:type="spellStart"/>
-      <w:r>
-        <w:t>idx</w:t>
-      </w:r>
-      <w:proofErr w:type="spellEnd"/>
-      <w:r>
-        <w:t xml:space="preserve"> = </w:t>
-      </w:r>
-      <w:proofErr w:type="gramStart"/>
-      <w:r>
-        <w:t>upper.back</w:t>
-      </w:r>
-      <w:proofErr w:type="gramEnd"/>
-      <w:r>
-        <w:t>();</w:t>
-      </w:r>
-    </w:p>
-    <w:p>
-      <w:r>
-        <w:t xml:space="preserve">                    </w:t>
-      </w:r>
-      <w:proofErr w:type="spellStart"/>
-      <w:r>
-        <w:t>upper.pop_</w:t>
-      </w:r>
-      <w:proofErr w:type="gramStart"/>
-      <w:r>
-        <w:t>back</w:t>
+        <w:t xml:space="preserve">)) </w:t>
+      </w:r>
+      <w:proofErr w:type="spellStart"/>
+      <w:r>
+        <w:t>lower.push_back</w:t>
       </w:r>
       <w:proofErr w:type="spellEnd"/>
       <w:r>
         <w:t>(</w:t>
       </w:r>
-      <w:proofErr w:type="gramEnd"/>
-      <w:r>
-        <w:t>);</w:t>
-      </w:r>
-    </w:p>
-    <w:p>
-      <w:r>
-        <w:t>                    typed[</w:t>
-      </w:r>
-      <w:proofErr w:type="spellStart"/>
-      <w:r>
-        <w:t>idx</w:t>
-      </w:r>
-      <w:proofErr w:type="spellEnd"/>
-      <w:r>
-        <w:t xml:space="preserve">] = '#'; </w:t>
-      </w:r>
-    </w:p>
-    <w:p>
-      <w:r>
-        <w:t>                }</w:t>
-      </w:r>
-    </w:p>
-    <w:p>
-      <w:r>
-        <w:t>            } else {</w:t>
-      </w:r>
-    </w:p>
-    <w:p>
-      <w:r>
-        <w:t xml:space="preserve">                </w:t>
-      </w:r>
-      <w:proofErr w:type="spellStart"/>
-      <w:proofErr w:type="gramStart"/>
-      <w:r>
-        <w:t>typed.push</w:t>
-      </w:r>
-      <w:proofErr w:type="gramEnd"/>
-      <w:r>
-        <w:t>_back</w:t>
+      <w:proofErr w:type="spellStart"/>
+      <w:r>
+        <w:t>typed.size</w:t>
+      </w:r>
+      <w:proofErr w:type="spellEnd"/>
+      <w:r>
+        <w:t>() - 1);</w:t>
+      </w:r>
+    </w:p>
+    <w:p>
+      <w:r>
+        <w:t>                else if (</w:t>
+      </w:r>
+      <w:proofErr w:type="spellStart"/>
+      <w:r>
+        <w:t>isupper</w:t>
       </w:r>
       <w:proofErr w:type="spellEnd"/>
       <w:r>
@@ -2448,16 +2221,11 @@
       </w:r>
       <w:proofErr w:type="spellEnd"/>
       <w:r>
-        <w:t>);</w:t>
-      </w:r>
-    </w:p>
-    <w:p>
-      <w:r>
-        <w:t>                if (</w:t>
-      </w:r>
-      <w:proofErr w:type="spellStart"/>
-      <w:r>
-        <w:t>islower</w:t>
+        <w:t xml:space="preserve">)) </w:t>
+      </w:r>
+      <w:proofErr w:type="spellStart"/>
+      <w:r>
+        <w:t>upper.push_back</w:t>
       </w:r>
       <w:proofErr w:type="spellEnd"/>
       <w:r>
@@ -2465,27 +2233,6 @@
       </w:r>
       <w:proofErr w:type="spellStart"/>
       <w:r>
-        <w:t>ch</w:t>
-      </w:r>
-      <w:proofErr w:type="spellEnd"/>
-      <w:r>
-        <w:t xml:space="preserve">)) </w:t>
-      </w:r>
-      <w:proofErr w:type="spellStart"/>
-      <w:proofErr w:type="gramStart"/>
-      <w:r>
-        <w:t>lower.push</w:t>
-      </w:r>
-      <w:proofErr w:type="gramEnd"/>
-      <w:r>
-        <w:t>_back</w:t>
-      </w:r>
-      <w:proofErr w:type="spellEnd"/>
-      <w:r>
-        <w:t>(</w:t>
-      </w:r>
-      <w:proofErr w:type="spellStart"/>
-      <w:r>
         <w:t>typed.size</w:t>
       </w:r>
       <w:proofErr w:type="spellEnd"/>
@@ -2495,48 +2242,6 @@
     </w:p>
     <w:p>
       <w:r>
-        <w:t>                else if (</w:t>
-      </w:r>
-      <w:proofErr w:type="spellStart"/>
-      <w:r>
-        <w:t>isupper</w:t>
-      </w:r>
-      <w:proofErr w:type="spellEnd"/>
-      <w:r>
-        <w:t>(</w:t>
-      </w:r>
-      <w:proofErr w:type="spellStart"/>
-      <w:r>
-        <w:t>ch</w:t>
-      </w:r>
-      <w:proofErr w:type="spellEnd"/>
-      <w:r>
-        <w:t xml:space="preserve">)) </w:t>
-      </w:r>
-      <w:proofErr w:type="spellStart"/>
-      <w:proofErr w:type="gramStart"/>
-      <w:r>
-        <w:t>upper.push</w:t>
-      </w:r>
-      <w:proofErr w:type="gramEnd"/>
-      <w:r>
-        <w:t>_back</w:t>
-      </w:r>
-      <w:proofErr w:type="spellEnd"/>
-      <w:r>
-        <w:t>(</w:t>
-      </w:r>
-      <w:proofErr w:type="spellStart"/>
-      <w:r>
-        <w:t>typed.size</w:t>
-      </w:r>
-      <w:proofErr w:type="spellEnd"/>
-      <w:r>
-        <w:t>() - 1);</w:t>
-      </w:r>
-    </w:p>
-    <w:p>
-      <w:r>
         <w:t>            }</w:t>
       </w:r>
     </w:p>
@@ -2548,28 +2253,12 @@
     <w:p/>
     <w:p>
       <w:r>
-        <w:t xml:space="preserve">        for (char </w:t>
-      </w:r>
-      <w:proofErr w:type="gramStart"/>
-      <w:r>
-        <w:t>c :</w:t>
-      </w:r>
-      <w:proofErr w:type="gramEnd"/>
-      <w:r>
-        <w:t xml:space="preserve"> typed) {</w:t>
-      </w:r>
-    </w:p>
-    <w:p>
-      <w:r>
-        <w:t>            if (</w:t>
-      </w:r>
-      <w:proofErr w:type="gramStart"/>
-      <w:r>
-        <w:t>c !</w:t>
-      </w:r>
-      <w:proofErr w:type="gramEnd"/>
-      <w:r>
-        <w:t xml:space="preserve">= '#') </w:t>
+        <w:t>        for (char c : typed) {</w:t>
+      </w:r>
+    </w:p>
+    <w:p>
+      <w:r>
+        <w:t xml:space="preserve">            if (c != '#') </w:t>
       </w:r>
       <w:proofErr w:type="spellStart"/>
       <w:r>
@@ -2598,7 +2287,6 @@
         <w:t xml:space="preserve"> &lt;&lt;</w:t>
       </w:r>
       <w:proofErr w:type="spellStart"/>
-      <w:proofErr w:type="gramStart"/>
       <w:r>
         <w:t>endl</w:t>
       </w:r>
@@ -2606,7 +2294,6 @@
       <w:r>
         <w:t xml:space="preserve"> ;</w:t>
       </w:r>
-      <w:proofErr w:type="gramEnd"/>
     </w:p>
     <w:p>
       <w:r>
@@ -2625,6 +2312,8 @@
         <w:t>}</w:t>
       </w:r>
     </w:p>
+    <w:p/>
+    <w:p/>
     <w:p/>
     <w:p/>
     <w:p>
@@ -2642,17 +2331,7 @@
           <w:szCs w:val="30"/>
           <w:highlight w:val="green"/>
         </w:rPr>
-        <w:t>B. Lady Bug</w:t>
-      </w:r>
-      <w:r>
-        <w:rPr>
-          <w:b/>
-          <w:bCs/>
-          <w:sz w:val="30"/>
-          <w:szCs w:val="30"/>
-          <w:highlight w:val="green"/>
-        </w:rPr>
-        <w:t xml:space="preserve"> - </w:t>
+        <w:t xml:space="preserve">B. Lady Bug - </w:t>
       </w:r>
       <w:hyperlink r:id="rId10" w:history="1">
         <w:r>
@@ -2669,6 +2348,583 @@
       </w:hyperlink>
     </w:p>
     <w:p/>
+    <w:p>
+      <w:r>
+        <w:t>#include &lt;bits/</w:t>
+      </w:r>
+      <w:proofErr w:type="spellStart"/>
+      <w:r>
+        <w:t>stdc</w:t>
+      </w:r>
+      <w:proofErr w:type="spellEnd"/>
+      <w:r>
+        <w:t>++.h&gt;</w:t>
+      </w:r>
+    </w:p>
+    <w:p>
+      <w:r>
+        <w:t>using namespace std;</w:t>
+      </w:r>
+    </w:p>
+    <w:p/>
+    <w:p>
+      <w:r>
+        <w:t xml:space="preserve">int </w:t>
+      </w:r>
+      <w:proofErr w:type="gramStart"/>
+      <w:r>
+        <w:t>main(</w:t>
+      </w:r>
+      <w:proofErr w:type="gramEnd"/>
+      <w:r>
+        <w:t>)</w:t>
+      </w:r>
+    </w:p>
+    <w:p>
+      <w:r>
+        <w:t>{</w:t>
+      </w:r>
+    </w:p>
+    <w:p>
+      <w:r>
+        <w:t xml:space="preserve">    </w:t>
+      </w:r>
+      <w:proofErr w:type="spellStart"/>
+      <w:r>
+        <w:t>ios_</w:t>
+      </w:r>
+      <w:proofErr w:type="gramStart"/>
+      <w:r>
+        <w:t>base</w:t>
+      </w:r>
+      <w:proofErr w:type="spellEnd"/>
+      <w:r>
+        <w:t>::</w:t>
+      </w:r>
+      <w:proofErr w:type="spellStart"/>
+      <w:proofErr w:type="gramEnd"/>
+      <w:r>
+        <w:t>sync_with_stdio</w:t>
+      </w:r>
+      <w:proofErr w:type="spellEnd"/>
+      <w:r>
+        <w:t>(0);</w:t>
+      </w:r>
+    </w:p>
+    <w:p>
+      <w:r>
+        <w:t xml:space="preserve">    </w:t>
+      </w:r>
+      <w:proofErr w:type="spellStart"/>
+      <w:proofErr w:type="gramStart"/>
+      <w:r>
+        <w:t>cin.tie</w:t>
+      </w:r>
+      <w:proofErr w:type="spellEnd"/>
+      <w:r>
+        <w:t>(</w:t>
+      </w:r>
+      <w:proofErr w:type="gramEnd"/>
+      <w:r>
+        <w:t xml:space="preserve">0), </w:t>
+      </w:r>
+      <w:proofErr w:type="spellStart"/>
+      <w:r>
+        <w:t>cout.tie</w:t>
+      </w:r>
+      <w:proofErr w:type="spellEnd"/>
+      <w:r>
+        <w:t>(0);</w:t>
+      </w:r>
+    </w:p>
+    <w:p>
+      <w:r>
+        <w:t xml:space="preserve">    int </w:t>
+      </w:r>
+      <w:proofErr w:type="gramStart"/>
+      <w:r>
+        <w:t>t ;</w:t>
+      </w:r>
+      <w:proofErr w:type="gramEnd"/>
+      <w:r>
+        <w:t xml:space="preserve"> </w:t>
+      </w:r>
+      <w:proofErr w:type="spellStart"/>
+      <w:r>
+        <w:t>cin</w:t>
+      </w:r>
+      <w:proofErr w:type="spellEnd"/>
+      <w:r>
+        <w:t xml:space="preserve"> &gt;&gt; t;</w:t>
+      </w:r>
+    </w:p>
+    <w:p>
+      <w:r>
+        <w:t>    while (t</w:t>
+      </w:r>
+      <w:proofErr w:type="gramStart"/>
+      <w:r>
+        <w:t>--){</w:t>
+      </w:r>
+      <w:proofErr w:type="gramEnd"/>
+    </w:p>
+    <w:p>
+      <w:r>
+        <w:t xml:space="preserve">        int </w:t>
+      </w:r>
+      <w:proofErr w:type="spellStart"/>
+      <w:proofErr w:type="gramStart"/>
+      <w:r>
+        <w:t>n;cin</w:t>
+      </w:r>
+      <w:proofErr w:type="spellEnd"/>
+      <w:proofErr w:type="gramEnd"/>
+      <w:r>
+        <w:t xml:space="preserve"> &gt;&gt; n;</w:t>
+      </w:r>
+    </w:p>
+    <w:p>
+      <w:r>
+        <w:t xml:space="preserve">        string s, </w:t>
+      </w:r>
+      <w:proofErr w:type="spellStart"/>
+      <w:proofErr w:type="gramStart"/>
+      <w:r>
+        <w:t>ss;cin</w:t>
+      </w:r>
+      <w:proofErr w:type="spellEnd"/>
+      <w:proofErr w:type="gramEnd"/>
+      <w:r>
+        <w:t xml:space="preserve"> &gt;&gt; s &gt;&gt; ss;</w:t>
+      </w:r>
+    </w:p>
+    <w:p>
+      <w:r>
+        <w:t>        string s1, s2;</w:t>
+      </w:r>
+    </w:p>
+    <w:p>
+      <w:r>
+        <w:t xml:space="preserve">        for (int </w:t>
+      </w:r>
+      <w:proofErr w:type="spellStart"/>
+      <w:r>
+        <w:t>i</w:t>
+      </w:r>
+      <w:proofErr w:type="spellEnd"/>
+      <w:r>
+        <w:t xml:space="preserve"> = 0; </w:t>
+      </w:r>
+      <w:proofErr w:type="spellStart"/>
+      <w:r>
+        <w:t>i</w:t>
+      </w:r>
+      <w:proofErr w:type="spellEnd"/>
+      <w:r>
+        <w:t xml:space="preserve"> &lt; n; </w:t>
+      </w:r>
+      <w:proofErr w:type="spellStart"/>
+      <w:r>
+        <w:t>i</w:t>
+      </w:r>
+      <w:proofErr w:type="spellEnd"/>
+      <w:r>
+        <w:t>++)</w:t>
+      </w:r>
+    </w:p>
+    <w:p>
+      <w:r>
+        <w:t>        {</w:t>
+      </w:r>
+    </w:p>
+    <w:p>
+      <w:r>
+        <w:t>            if (</w:t>
+      </w:r>
+      <w:proofErr w:type="spellStart"/>
+      <w:r>
+        <w:t>i</w:t>
+      </w:r>
+      <w:proofErr w:type="spellEnd"/>
+      <w:r>
+        <w:t xml:space="preserve"> &amp; 1)</w:t>
+      </w:r>
+    </w:p>
+    <w:p>
+      <w:r>
+        <w:t>            {</w:t>
+      </w:r>
+    </w:p>
+    <w:p>
+      <w:r>
+        <w:t>                s</w:t>
+      </w:r>
+      <w:proofErr w:type="gramStart"/>
+      <w:r>
+        <w:t>1.push</w:t>
+      </w:r>
+      <w:proofErr w:type="gramEnd"/>
+      <w:r>
+        <w:t>_back(ss[</w:t>
+      </w:r>
+      <w:proofErr w:type="spellStart"/>
+      <w:r>
+        <w:t>i</w:t>
+      </w:r>
+      <w:proofErr w:type="spellEnd"/>
+      <w:r>
+        <w:t>]);</w:t>
+      </w:r>
+    </w:p>
+    <w:p>
+      <w:r>
+        <w:t>                s</w:t>
+      </w:r>
+      <w:proofErr w:type="gramStart"/>
+      <w:r>
+        <w:t>2.push</w:t>
+      </w:r>
+      <w:proofErr w:type="gramEnd"/>
+      <w:r>
+        <w:t>_back(s[</w:t>
+      </w:r>
+      <w:proofErr w:type="spellStart"/>
+      <w:r>
+        <w:t>i</w:t>
+      </w:r>
+      <w:proofErr w:type="spellEnd"/>
+      <w:r>
+        <w:t>]);</w:t>
+      </w:r>
+    </w:p>
+    <w:p>
+      <w:r>
+        <w:t>            }</w:t>
+      </w:r>
+    </w:p>
+    <w:p>
+      <w:r>
+        <w:lastRenderedPageBreak/>
+        <w:t>            else</w:t>
+      </w:r>
+    </w:p>
+    <w:p>
+      <w:r>
+        <w:t>            {</w:t>
+      </w:r>
+    </w:p>
+    <w:p>
+      <w:r>
+        <w:t>                s</w:t>
+      </w:r>
+      <w:proofErr w:type="gramStart"/>
+      <w:r>
+        <w:t>1.push</w:t>
+      </w:r>
+      <w:proofErr w:type="gramEnd"/>
+      <w:r>
+        <w:t>_back(s[</w:t>
+      </w:r>
+      <w:proofErr w:type="spellStart"/>
+      <w:r>
+        <w:t>i</w:t>
+      </w:r>
+      <w:proofErr w:type="spellEnd"/>
+      <w:r>
+        <w:t>]);</w:t>
+      </w:r>
+    </w:p>
+    <w:p>
+      <w:r>
+        <w:t>                s</w:t>
+      </w:r>
+      <w:proofErr w:type="gramStart"/>
+      <w:r>
+        <w:t>2.push</w:t>
+      </w:r>
+      <w:proofErr w:type="gramEnd"/>
+      <w:r>
+        <w:t>_back(ss[</w:t>
+      </w:r>
+      <w:proofErr w:type="spellStart"/>
+      <w:r>
+        <w:t>i</w:t>
+      </w:r>
+      <w:proofErr w:type="spellEnd"/>
+      <w:r>
+        <w:t>]);</w:t>
+      </w:r>
+    </w:p>
+    <w:p>
+      <w:r>
+        <w:t>            }</w:t>
+      </w:r>
+    </w:p>
+    <w:p>
+      <w:r>
+        <w:t>        }</w:t>
+      </w:r>
+    </w:p>
+    <w:p/>
+    <w:p>
+      <w:r>
+        <w:t>        int zeros1 = 0, zeros2 = 0;</w:t>
+      </w:r>
+    </w:p>
+    <w:p>
+      <w:r>
+        <w:t xml:space="preserve">        for (int </w:t>
+      </w:r>
+      <w:proofErr w:type="spellStart"/>
+      <w:r>
+        <w:t>i</w:t>
+      </w:r>
+      <w:proofErr w:type="spellEnd"/>
+      <w:r>
+        <w:t xml:space="preserve"> = 0; </w:t>
+      </w:r>
+      <w:proofErr w:type="spellStart"/>
+      <w:r>
+        <w:t>i</w:t>
+      </w:r>
+      <w:proofErr w:type="spellEnd"/>
+      <w:r>
+        <w:t xml:space="preserve"> &lt; s</w:t>
+      </w:r>
+      <w:proofErr w:type="gramStart"/>
+      <w:r>
+        <w:t>1.size</w:t>
+      </w:r>
+      <w:proofErr w:type="gramEnd"/>
+      <w:r>
+        <w:t xml:space="preserve">(); </w:t>
+      </w:r>
+      <w:proofErr w:type="spellStart"/>
+      <w:r>
+        <w:t>i</w:t>
+      </w:r>
+      <w:proofErr w:type="spellEnd"/>
+      <w:r>
+        <w:t>++)</w:t>
+      </w:r>
+    </w:p>
+    <w:p>
+      <w:r>
+        <w:t>        {</w:t>
+      </w:r>
+    </w:p>
+    <w:p>
+      <w:r>
+        <w:t>            if (s1[</w:t>
+      </w:r>
+      <w:proofErr w:type="spellStart"/>
+      <w:r>
+        <w:t>i</w:t>
+      </w:r>
+      <w:proofErr w:type="spellEnd"/>
+      <w:r>
+        <w:t>] == '0')</w:t>
+      </w:r>
+    </w:p>
+    <w:p>
+      <w:r>
+        <w:t>            {</w:t>
+      </w:r>
+    </w:p>
+    <w:p>
+      <w:r>
+        <w:t>                zeros1++;</w:t>
+      </w:r>
+    </w:p>
+    <w:p>
+      <w:r>
+        <w:t>            }</w:t>
+      </w:r>
+    </w:p>
+    <w:p>
+      <w:r>
+        <w:t>        }</w:t>
+      </w:r>
+    </w:p>
+    <w:p>
+      <w:r>
+        <w:t xml:space="preserve">        for (int </w:t>
+      </w:r>
+      <w:proofErr w:type="spellStart"/>
+      <w:r>
+        <w:t>i</w:t>
+      </w:r>
+      <w:proofErr w:type="spellEnd"/>
+      <w:r>
+        <w:t xml:space="preserve"> = 0; </w:t>
+      </w:r>
+      <w:proofErr w:type="spellStart"/>
+      <w:r>
+        <w:t>i</w:t>
+      </w:r>
+      <w:proofErr w:type="spellEnd"/>
+      <w:r>
+        <w:t xml:space="preserve"> &lt; s</w:t>
+      </w:r>
+      <w:proofErr w:type="gramStart"/>
+      <w:r>
+        <w:t>2.size</w:t>
+      </w:r>
+      <w:proofErr w:type="gramEnd"/>
+      <w:r>
+        <w:t xml:space="preserve">(); </w:t>
+      </w:r>
+      <w:proofErr w:type="spellStart"/>
+      <w:r>
+        <w:t>i</w:t>
+      </w:r>
+      <w:proofErr w:type="spellEnd"/>
+      <w:r>
+        <w:t>++)</w:t>
+      </w:r>
+    </w:p>
+    <w:p>
+      <w:r>
+        <w:t>        {</w:t>
+      </w:r>
+    </w:p>
+    <w:p>
+      <w:r>
+        <w:t>            if (s2[</w:t>
+      </w:r>
+      <w:proofErr w:type="spellStart"/>
+      <w:r>
+        <w:t>i</w:t>
+      </w:r>
+      <w:proofErr w:type="spellEnd"/>
+      <w:r>
+        <w:t>] == '0')</w:t>
+      </w:r>
+    </w:p>
+    <w:p>
+      <w:r>
+        <w:t>            {</w:t>
+      </w:r>
+    </w:p>
+    <w:p>
+      <w:r>
+        <w:t>                zeros2++;</w:t>
+      </w:r>
+    </w:p>
+    <w:p>
+      <w:r>
+        <w:t>            }</w:t>
+      </w:r>
+    </w:p>
+    <w:p>
+      <w:r>
+        <w:t>        }</w:t>
+      </w:r>
+    </w:p>
+    <w:p/>
+    <w:p>
+      <w:r>
+        <w:t>        if (zeros1 &gt;= ceil(s</w:t>
+      </w:r>
+      <w:proofErr w:type="gramStart"/>
+      <w:r>
+        <w:t>1.size</w:t>
+      </w:r>
+      <w:proofErr w:type="gramEnd"/>
+      <w:r>
+        <w:t>() / 2.0) &amp;&amp; zeros2 &gt;= (s2.size() / 2))</w:t>
+      </w:r>
+    </w:p>
+    <w:p>
+      <w:r>
+        <w:t>        {</w:t>
+      </w:r>
+    </w:p>
+    <w:p>
+      <w:r>
+        <w:t xml:space="preserve">            </w:t>
+      </w:r>
+      <w:proofErr w:type="spellStart"/>
+      <w:r>
+        <w:t>cout</w:t>
+      </w:r>
+      <w:proofErr w:type="spellEnd"/>
+      <w:r>
+        <w:t xml:space="preserve"> &lt;&lt; "YES" &lt;&lt; </w:t>
+      </w:r>
+      <w:proofErr w:type="spellStart"/>
+      <w:r>
+        <w:t>endl</w:t>
+      </w:r>
+      <w:proofErr w:type="spellEnd"/>
+      <w:r>
+        <w:t>;</w:t>
+      </w:r>
+    </w:p>
+    <w:p>
+      <w:r>
+        <w:lastRenderedPageBreak/>
+        <w:t>        }</w:t>
+      </w:r>
+    </w:p>
+    <w:p>
+      <w:r>
+        <w:t>        else</w:t>
+      </w:r>
+    </w:p>
+    <w:p>
+      <w:r>
+        <w:t>        {</w:t>
+      </w:r>
+    </w:p>
+    <w:p>
+      <w:r>
+        <w:t xml:space="preserve">            </w:t>
+      </w:r>
+      <w:proofErr w:type="spellStart"/>
+      <w:r>
+        <w:t>cout</w:t>
+      </w:r>
+      <w:proofErr w:type="spellEnd"/>
+      <w:r>
+        <w:t xml:space="preserve"> &lt;&lt; "NO" &lt;&lt; </w:t>
+      </w:r>
+      <w:proofErr w:type="spellStart"/>
+      <w:r>
+        <w:t>endl</w:t>
+      </w:r>
+      <w:proofErr w:type="spellEnd"/>
+      <w:r>
+        <w:t>;</w:t>
+      </w:r>
+    </w:p>
+    <w:p>
+      <w:r>
+        <w:t>        }</w:t>
+      </w:r>
+    </w:p>
+    <w:p>
+      <w:r>
+        <w:t>    }</w:t>
+      </w:r>
+    </w:p>
+    <w:p/>
+    <w:p>
+      <w:r>
+        <w:t xml:space="preserve">    </w:t>
+      </w:r>
+    </w:p>
+    <w:p>
+      <w:r>
+        <w:t>    return 0;</w:t>
+      </w:r>
+    </w:p>
+    <w:p>
+      <w:r>
+        <w:t>}</w:t>
+      </w:r>
+    </w:p>
+    <w:p/>
     <w:p/>
     <w:p/>
     <w:p/>
@@ -2790,6 +3046,7 @@
     </w:p>
     <w:p>
       <w:r>
+        <w:lastRenderedPageBreak/>
         <w:t xml:space="preserve">    int t; </w:t>
       </w:r>
       <w:proofErr w:type="spellStart"/>
@@ -2872,7 +3129,6 @@
     </w:p>
     <w:p>
       <w:r>
-        <w:lastRenderedPageBreak/>
         <w:t>        string r(</w:t>
       </w:r>
       <w:proofErr w:type="spellStart"/>
@@ -3155,7 +3411,6 @@
     <w:p/>
     <w:p>
       <w:r>
-        <w:lastRenderedPageBreak/>
         <w:t xml:space="preserve">int </w:t>
       </w:r>
       <w:proofErr w:type="gramStart"/>
@@ -3716,6 +3971,7 @@
     </w:p>
     <w:p>
       <w:r>
+        <w:lastRenderedPageBreak/>
         <w:t>        t+=s[i+1];</w:t>
       </w:r>
     </w:p>
@@ -3785,7 +4041,6 @@
     </w:p>
     <w:p>
       <w:r>
-        <w:lastRenderedPageBreak/>
         <w:t>    }</w:t>
       </w:r>
     </w:p>
@@ -3858,17 +4113,7 @@
           <w:szCs w:val="30"/>
           <w:highlight w:val="green"/>
         </w:rPr>
-        <w:t>E1. Permutation Minimization by Deque</w:t>
-      </w:r>
-      <w:r>
-        <w:rPr>
-          <w:b/>
-          <w:bCs/>
-          <w:sz w:val="30"/>
-          <w:szCs w:val="30"/>
-          <w:highlight w:val="green"/>
-        </w:rPr>
-        <w:t xml:space="preserve"> - </w:t>
+        <w:t xml:space="preserve">E1. Permutation Minimization by Deque - </w:t>
       </w:r>
       <w:hyperlink r:id="rId14" w:history="1">
         <w:r>
@@ -3963,6 +4208,7 @@
     <w:p/>
     <w:p>
       <w:r>
+        <w:lastRenderedPageBreak/>
         <w:t xml:space="preserve">    int </w:t>
       </w:r>
       <w:proofErr w:type="spellStart"/>
@@ -4015,272 +4261,270 @@
     </w:p>
     <w:p>
       <w:r>
+        <w:t xml:space="preserve">        for (int </w:t>
+      </w:r>
+      <w:proofErr w:type="spellStart"/>
+      <w:r>
+        <w:t>i</w:t>
+      </w:r>
+      <w:proofErr w:type="spellEnd"/>
+      <w:r>
+        <w:t xml:space="preserve"> = 0; </w:t>
+      </w:r>
+      <w:proofErr w:type="spellStart"/>
+      <w:r>
+        <w:t>i</w:t>
+      </w:r>
+      <w:proofErr w:type="spellEnd"/>
+      <w:r>
+        <w:t xml:space="preserve"> &lt; n; </w:t>
+      </w:r>
+      <w:proofErr w:type="spellStart"/>
+      <w:r>
+        <w:t>i</w:t>
+      </w:r>
+      <w:proofErr w:type="spellEnd"/>
+      <w:r>
+        <w:t xml:space="preserve">++) </w:t>
+      </w:r>
+    </w:p>
+    <w:p>
+      <w:r>
+        <w:t xml:space="preserve">            </w:t>
+      </w:r>
+      <w:proofErr w:type="spellStart"/>
+      <w:r>
+        <w:t>cin</w:t>
+      </w:r>
+      <w:proofErr w:type="spellEnd"/>
+      <w:r>
+        <w:t xml:space="preserve"> &gt;&gt; p[</w:t>
+      </w:r>
+      <w:proofErr w:type="spellStart"/>
+      <w:r>
+        <w:t>i</w:t>
+      </w:r>
+      <w:proofErr w:type="spellEnd"/>
+      <w:r>
+        <w:t>];</w:t>
+      </w:r>
+    </w:p>
+    <w:p/>
+    <w:p>
+      <w:r>
+        <w:t xml:space="preserve">        deque&lt;int&gt; </w:t>
+      </w:r>
+      <w:proofErr w:type="spellStart"/>
+      <w:r>
+        <w:t>dq</w:t>
+      </w:r>
+      <w:proofErr w:type="spellEnd"/>
+      <w:r>
+        <w:t>;</w:t>
+      </w:r>
+    </w:p>
+    <w:p>
+      <w:r>
+        <w:t xml:space="preserve">        </w:t>
+      </w:r>
+      <w:proofErr w:type="spellStart"/>
+      <w:proofErr w:type="gramStart"/>
+      <w:r>
+        <w:t>dq.push</w:t>
+      </w:r>
+      <w:proofErr w:type="gramEnd"/>
+      <w:r>
+        <w:t>_back</w:t>
+      </w:r>
+      <w:proofErr w:type="spellEnd"/>
+      <w:r>
+        <w:t>(p[0]);</w:t>
+      </w:r>
+    </w:p>
+    <w:p>
+      <w:r>
+        <w:t xml:space="preserve">        </w:t>
+      </w:r>
+    </w:p>
+    <w:p>
+      <w:r>
+        <w:t xml:space="preserve">        for (int </w:t>
+      </w:r>
+      <w:proofErr w:type="spellStart"/>
+      <w:r>
+        <w:t>i</w:t>
+      </w:r>
+      <w:proofErr w:type="spellEnd"/>
+      <w:r>
+        <w:t xml:space="preserve"> = 1; </w:t>
+      </w:r>
+      <w:proofErr w:type="spellStart"/>
+      <w:r>
+        <w:t>i</w:t>
+      </w:r>
+      <w:proofErr w:type="spellEnd"/>
+      <w:r>
+        <w:t xml:space="preserve"> &lt; n; </w:t>
+      </w:r>
+      <w:proofErr w:type="spellStart"/>
+      <w:r>
+        <w:t>i</w:t>
+      </w:r>
+      <w:proofErr w:type="spellEnd"/>
+      <w:r>
+        <w:t>++) {</w:t>
+      </w:r>
+    </w:p>
+    <w:p>
+      <w:r>
+        <w:t>            if (p[</w:t>
+      </w:r>
+      <w:proofErr w:type="spellStart"/>
+      <w:r>
+        <w:t>i</w:t>
+      </w:r>
+      <w:proofErr w:type="spellEnd"/>
+      <w:r>
+        <w:t xml:space="preserve">] &lt; </w:t>
+      </w:r>
+      <w:proofErr w:type="gramStart"/>
+      <w:r>
+        <w:t>dq.front</w:t>
+      </w:r>
+      <w:proofErr w:type="gramEnd"/>
+      <w:r>
+        <w:t>())</w:t>
+      </w:r>
+    </w:p>
+    <w:p>
+      <w:r>
+        <w:t xml:space="preserve">                </w:t>
+      </w:r>
+      <w:proofErr w:type="spellStart"/>
+      <w:proofErr w:type="gramStart"/>
+      <w:r>
+        <w:t>dq.push</w:t>
+      </w:r>
+      <w:proofErr w:type="gramEnd"/>
+      <w:r>
+        <w:t>_front</w:t>
+      </w:r>
+      <w:proofErr w:type="spellEnd"/>
+      <w:r>
+        <w:t>(p[</w:t>
+      </w:r>
+      <w:proofErr w:type="spellStart"/>
+      <w:r>
+        <w:t>i</w:t>
+      </w:r>
+      <w:proofErr w:type="spellEnd"/>
+      <w:r>
+        <w:t>]);</w:t>
+      </w:r>
+    </w:p>
+    <w:p>
+      <w:r>
+        <w:t>            else</w:t>
+      </w:r>
+    </w:p>
+    <w:p>
+      <w:r>
+        <w:t xml:space="preserve">                </w:t>
+      </w:r>
+      <w:proofErr w:type="spellStart"/>
+      <w:proofErr w:type="gramStart"/>
+      <w:r>
+        <w:t>dq.push</w:t>
+      </w:r>
+      <w:proofErr w:type="gramEnd"/>
+      <w:r>
+        <w:t>_back</w:t>
+      </w:r>
+      <w:proofErr w:type="spellEnd"/>
+      <w:r>
+        <w:t>(p[</w:t>
+      </w:r>
+      <w:proofErr w:type="spellStart"/>
+      <w:r>
+        <w:t>i</w:t>
+      </w:r>
+      <w:proofErr w:type="spellEnd"/>
+      <w:r>
+        <w:t>]);</w:t>
+      </w:r>
+    </w:p>
+    <w:p>
+      <w:r>
+        <w:t>        }</w:t>
+      </w:r>
+    </w:p>
+    <w:p/>
+    <w:p>
+      <w:r>
+        <w:t xml:space="preserve">        for (int </w:t>
+      </w:r>
+      <w:proofErr w:type="gramStart"/>
+      <w:r>
+        <w:t>x :</w:t>
+      </w:r>
+      <w:proofErr w:type="gramEnd"/>
+      <w:r>
+        <w:t xml:space="preserve"> </w:t>
+      </w:r>
+      <w:proofErr w:type="spellStart"/>
+      <w:r>
+        <w:t>dq</w:t>
+      </w:r>
+      <w:proofErr w:type="spellEnd"/>
+      <w:r>
+        <w:t>)</w:t>
+      </w:r>
+    </w:p>
+    <w:p>
+      <w:r>
+        <w:t xml:space="preserve">            </w:t>
+      </w:r>
+      <w:proofErr w:type="spellStart"/>
+      <w:r>
+        <w:t>cout</w:t>
+      </w:r>
+      <w:proofErr w:type="spellEnd"/>
+      <w:r>
+        <w:t xml:space="preserve"> &lt;&lt; x &lt;&lt; " ";</w:t>
+      </w:r>
+    </w:p>
+    <w:p>
+      <w:r>
+        <w:t xml:space="preserve">        </w:t>
+      </w:r>
+      <w:proofErr w:type="spellStart"/>
+      <w:r>
+        <w:t>cout</w:t>
+      </w:r>
+      <w:proofErr w:type="spellEnd"/>
+      <w:r>
+        <w:t xml:space="preserve"> &lt;&lt; "\n";</w:t>
+      </w:r>
+    </w:p>
+    <w:p>
+      <w:r>
+        <w:t>    }</w:t>
+      </w:r>
+    </w:p>
+    <w:p/>
+    <w:p>
+      <w:r>
+        <w:t xml:space="preserve">    </w:t>
+      </w:r>
+    </w:p>
+    <w:p>
+      <w:r>
+        <w:t>    return 0;</w:t>
+      </w:r>
+    </w:p>
+    <w:p>
+      <w:r>
         <w:lastRenderedPageBreak/>
-        <w:t xml:space="preserve">        for (int </w:t>
-      </w:r>
-      <w:proofErr w:type="spellStart"/>
-      <w:r>
-        <w:t>i</w:t>
-      </w:r>
-      <w:proofErr w:type="spellEnd"/>
-      <w:r>
-        <w:t xml:space="preserve"> = 0; </w:t>
-      </w:r>
-      <w:proofErr w:type="spellStart"/>
-      <w:r>
-        <w:t>i</w:t>
-      </w:r>
-      <w:proofErr w:type="spellEnd"/>
-      <w:r>
-        <w:t xml:space="preserve"> &lt; n; </w:t>
-      </w:r>
-      <w:proofErr w:type="spellStart"/>
-      <w:r>
-        <w:t>i</w:t>
-      </w:r>
-      <w:proofErr w:type="spellEnd"/>
-      <w:r>
-        <w:t xml:space="preserve">++) </w:t>
-      </w:r>
-    </w:p>
-    <w:p>
-      <w:r>
-        <w:t xml:space="preserve">            </w:t>
-      </w:r>
-      <w:proofErr w:type="spellStart"/>
-      <w:r>
-        <w:t>cin</w:t>
-      </w:r>
-      <w:proofErr w:type="spellEnd"/>
-      <w:r>
-        <w:t xml:space="preserve"> &gt;&gt; p[</w:t>
-      </w:r>
-      <w:proofErr w:type="spellStart"/>
-      <w:r>
-        <w:t>i</w:t>
-      </w:r>
-      <w:proofErr w:type="spellEnd"/>
-      <w:r>
-        <w:t>];</w:t>
-      </w:r>
-    </w:p>
-    <w:p/>
-    <w:p>
-      <w:r>
-        <w:t xml:space="preserve">        deque&lt;int&gt; </w:t>
-      </w:r>
-      <w:proofErr w:type="spellStart"/>
-      <w:r>
-        <w:t>dq</w:t>
-      </w:r>
-      <w:proofErr w:type="spellEnd"/>
-      <w:r>
-        <w:t>;</w:t>
-      </w:r>
-    </w:p>
-    <w:p>
-      <w:r>
-        <w:t xml:space="preserve">        </w:t>
-      </w:r>
-      <w:proofErr w:type="spellStart"/>
-      <w:proofErr w:type="gramStart"/>
-      <w:r>
-        <w:t>dq.push</w:t>
-      </w:r>
-      <w:proofErr w:type="gramEnd"/>
-      <w:r>
-        <w:t>_back</w:t>
-      </w:r>
-      <w:proofErr w:type="spellEnd"/>
-      <w:r>
-        <w:t>(p[0]);</w:t>
-      </w:r>
-    </w:p>
-    <w:p>
-      <w:r>
-        <w:t xml:space="preserve">        </w:t>
-      </w:r>
-    </w:p>
-    <w:p>
-      <w:r>
-        <w:t xml:space="preserve">        for (int </w:t>
-      </w:r>
-      <w:proofErr w:type="spellStart"/>
-      <w:r>
-        <w:t>i</w:t>
-      </w:r>
-      <w:proofErr w:type="spellEnd"/>
-      <w:r>
-        <w:t xml:space="preserve"> = 1; </w:t>
-      </w:r>
-      <w:proofErr w:type="spellStart"/>
-      <w:r>
-        <w:t>i</w:t>
-      </w:r>
-      <w:proofErr w:type="spellEnd"/>
-      <w:r>
-        <w:t xml:space="preserve"> &lt; n; </w:t>
-      </w:r>
-      <w:proofErr w:type="spellStart"/>
-      <w:r>
-        <w:t>i</w:t>
-      </w:r>
-      <w:proofErr w:type="spellEnd"/>
-      <w:r>
-        <w:t>++) {</w:t>
-      </w:r>
-    </w:p>
-    <w:p>
-      <w:r>
-        <w:t>            if (p[</w:t>
-      </w:r>
-      <w:proofErr w:type="spellStart"/>
-      <w:r>
-        <w:t>i</w:t>
-      </w:r>
-      <w:proofErr w:type="spellEnd"/>
-      <w:r>
-        <w:t xml:space="preserve">] &lt; </w:t>
-      </w:r>
-      <w:proofErr w:type="spellStart"/>
-      <w:proofErr w:type="gramStart"/>
-      <w:r>
-        <w:t>dq.front</w:t>
-      </w:r>
-      <w:proofErr w:type="spellEnd"/>
-      <w:proofErr w:type="gramEnd"/>
-      <w:r>
-        <w:t>())</w:t>
-      </w:r>
-    </w:p>
-    <w:p>
-      <w:r>
-        <w:t xml:space="preserve">                </w:t>
-      </w:r>
-      <w:proofErr w:type="spellStart"/>
-      <w:proofErr w:type="gramStart"/>
-      <w:r>
-        <w:t>dq.push</w:t>
-      </w:r>
-      <w:proofErr w:type="gramEnd"/>
-      <w:r>
-        <w:t>_front</w:t>
-      </w:r>
-      <w:proofErr w:type="spellEnd"/>
-      <w:r>
-        <w:t>(p[</w:t>
-      </w:r>
-      <w:proofErr w:type="spellStart"/>
-      <w:r>
-        <w:t>i</w:t>
-      </w:r>
-      <w:proofErr w:type="spellEnd"/>
-      <w:r>
-        <w:t>]);</w:t>
-      </w:r>
-    </w:p>
-    <w:p>
-      <w:r>
-        <w:t>            else</w:t>
-      </w:r>
-    </w:p>
-    <w:p>
-      <w:r>
-        <w:t xml:space="preserve">                </w:t>
-      </w:r>
-      <w:proofErr w:type="spellStart"/>
-      <w:proofErr w:type="gramStart"/>
-      <w:r>
-        <w:t>dq.push</w:t>
-      </w:r>
-      <w:proofErr w:type="gramEnd"/>
-      <w:r>
-        <w:t>_back</w:t>
-      </w:r>
-      <w:proofErr w:type="spellEnd"/>
-      <w:r>
-        <w:t>(p[</w:t>
-      </w:r>
-      <w:proofErr w:type="spellStart"/>
-      <w:r>
-        <w:t>i</w:t>
-      </w:r>
-      <w:proofErr w:type="spellEnd"/>
-      <w:r>
-        <w:t>]);</w:t>
-      </w:r>
-    </w:p>
-    <w:p>
-      <w:r>
-        <w:t>        }</w:t>
-      </w:r>
-    </w:p>
-    <w:p/>
-    <w:p>
-      <w:r>
-        <w:t xml:space="preserve">        for (int </w:t>
-      </w:r>
-      <w:proofErr w:type="gramStart"/>
-      <w:r>
-        <w:t>x :</w:t>
-      </w:r>
-      <w:proofErr w:type="gramEnd"/>
-      <w:r>
-        <w:t xml:space="preserve"> </w:t>
-      </w:r>
-      <w:proofErr w:type="spellStart"/>
-      <w:r>
-        <w:t>dq</w:t>
-      </w:r>
-      <w:proofErr w:type="spellEnd"/>
-      <w:r>
-        <w:t>)</w:t>
-      </w:r>
-    </w:p>
-    <w:p>
-      <w:r>
-        <w:t xml:space="preserve">            </w:t>
-      </w:r>
-      <w:proofErr w:type="spellStart"/>
-      <w:r>
-        <w:t>cout</w:t>
-      </w:r>
-      <w:proofErr w:type="spellEnd"/>
-      <w:r>
-        <w:t xml:space="preserve"> &lt;&lt; x &lt;&lt; " ";</w:t>
-      </w:r>
-    </w:p>
-    <w:p>
-      <w:r>
-        <w:t xml:space="preserve">        </w:t>
-      </w:r>
-      <w:proofErr w:type="spellStart"/>
-      <w:r>
-        <w:t>cout</w:t>
-      </w:r>
-      <w:proofErr w:type="spellEnd"/>
-      <w:r>
-        <w:t xml:space="preserve"> &lt;&lt; "\n";</w:t>
-      </w:r>
-    </w:p>
-    <w:p>
-      <w:r>
-        <w:t>    }</w:t>
-      </w:r>
-    </w:p>
-    <w:p/>
-    <w:p>
-      <w:r>
-        <w:t xml:space="preserve">    </w:t>
-      </w:r>
-    </w:p>
-    <w:p>
-      <w:r>
-        <w:t>    return 0;</w:t>
-      </w:r>
-    </w:p>
-    <w:p>
-      <w:r>
         <w:t>}</w:t>
       </w:r>
     </w:p>

</xml_diff>

<commit_message>
A. Tom Riddle's Diary
</commit_message>
<xml_diff>
--- a/week02/solution.docx
+++ b/week02/solution.docx
@@ -2628,6 +2628,12 @@
     <w:p/>
     <w:p/>
     <w:p/>
+    <w:p/>
+    <w:p/>
+    <w:p/>
+    <w:p/>
+    <w:p/>
+    <w:p/>
     <w:p>
       <w:pPr>
         <w:rPr>
@@ -2643,7 +2649,7 @@
           <w:szCs w:val="30"/>
           <w:highlight w:val="green"/>
         </w:rPr>
-        <w:t>A. Strong Password</w:t>
+        <w:t>A. Tom Riddle's Diary</w:t>
       </w:r>
       <w:r>
         <w:rPr>
@@ -2670,6 +2676,221 @@
       </w:hyperlink>
     </w:p>
     <w:p/>
+    <w:p>
+      <w:r>
+        <w:t>#include&lt;bits/stdc++.h&gt;</w:t>
+      </w:r>
+    </w:p>
+    <w:p>
+      <w:r>
+        <w:t>using namespace std;</w:t>
+      </w:r>
+    </w:p>
+    <w:p/>
+    <w:p>
+      <w:r>
+        <w:t xml:space="preserve">int </w:t>
+      </w:r>
+      <w:proofErr w:type="gramStart"/>
+      <w:r>
+        <w:t>main(</w:t>
+      </w:r>
+      <w:proofErr w:type="gramEnd"/>
+      <w:r>
+        <w:t>){</w:t>
+      </w:r>
+    </w:p>
+    <w:p>
+      <w:r>
+        <w:t xml:space="preserve">    </w:t>
+      </w:r>
+    </w:p>
+    <w:p>
+      <w:r>
+        <w:t>    vector&lt;string&gt;v;</w:t>
+      </w:r>
+    </w:p>
+    <w:p>
+      <w:r>
+        <w:t xml:space="preserve">    </w:t>
+      </w:r>
+    </w:p>
+    <w:p>
+      <w:r>
+        <w:t xml:space="preserve">    int </w:t>
+      </w:r>
+      <w:proofErr w:type="spellStart"/>
+      <w:proofErr w:type="gramStart"/>
+      <w:r>
+        <w:t>n;cin</w:t>
+      </w:r>
+      <w:proofErr w:type="spellEnd"/>
+      <w:proofErr w:type="gramEnd"/>
+      <w:r>
+        <w:t>&gt;&gt;n;</w:t>
+      </w:r>
+    </w:p>
+    <w:p>
+      <w:r>
+        <w:t>    while (n--)</w:t>
+      </w:r>
+    </w:p>
+    <w:p>
+      <w:r>
+        <w:t>    {</w:t>
+      </w:r>
+    </w:p>
+    <w:p>
+      <w:r>
+        <w:t xml:space="preserve">        string </w:t>
+      </w:r>
+      <w:proofErr w:type="spellStart"/>
+      <w:proofErr w:type="gramStart"/>
+      <w:r>
+        <w:t>s;cin</w:t>
+      </w:r>
+      <w:proofErr w:type="spellEnd"/>
+      <w:proofErr w:type="gramEnd"/>
+      <w:r>
+        <w:t>&gt;&gt;s;</w:t>
+      </w:r>
+    </w:p>
+    <w:p>
+      <w:r>
+        <w:t>        auto it = find(</w:t>
+      </w:r>
+      <w:proofErr w:type="spellStart"/>
+      <w:proofErr w:type="gramStart"/>
+      <w:r>
+        <w:t>v.begin</w:t>
+      </w:r>
+      <w:proofErr w:type="spellEnd"/>
+      <w:proofErr w:type="gramEnd"/>
+      <w:r>
+        <w:t xml:space="preserve">(), </w:t>
+      </w:r>
+      <w:proofErr w:type="spellStart"/>
+      <w:r>
+        <w:t>v.end</w:t>
+      </w:r>
+      <w:proofErr w:type="spellEnd"/>
+      <w:r>
+        <w:t>(), s);</w:t>
+      </w:r>
+    </w:p>
+    <w:p>
+      <w:r>
+        <w:t xml:space="preserve">        </w:t>
+      </w:r>
+      <w:proofErr w:type="gramStart"/>
+      <w:r>
+        <w:t>if(</w:t>
+      </w:r>
+      <w:proofErr w:type="gramEnd"/>
+      <w:r>
+        <w:t xml:space="preserve">it != </w:t>
+      </w:r>
+      <w:proofErr w:type="spellStart"/>
+      <w:r>
+        <w:t>v.end</w:t>
+      </w:r>
+      <w:proofErr w:type="spellEnd"/>
+      <w:r>
+        <w:t>())</w:t>
+      </w:r>
+    </w:p>
+    <w:p>
+      <w:r>
+        <w:lastRenderedPageBreak/>
+        <w:t xml:space="preserve">            </w:t>
+      </w:r>
+      <w:proofErr w:type="spellStart"/>
+      <w:r>
+        <w:t>cout</w:t>
+      </w:r>
+      <w:proofErr w:type="spellEnd"/>
+      <w:r>
+        <w:t>&lt;&lt;"YES"&lt;&lt;</w:t>
+      </w:r>
+      <w:proofErr w:type="spellStart"/>
+      <w:r>
+        <w:t>endl</w:t>
+      </w:r>
+      <w:proofErr w:type="spellEnd"/>
+      <w:r>
+        <w:t>;</w:t>
+      </w:r>
+    </w:p>
+    <w:p>
+      <w:r>
+        <w:t xml:space="preserve">        </w:t>
+      </w:r>
+      <w:proofErr w:type="gramStart"/>
+      <w:r>
+        <w:t>else{</w:t>
+      </w:r>
+      <w:proofErr w:type="gramEnd"/>
+    </w:p>
+    <w:p>
+      <w:r>
+        <w:t xml:space="preserve">            </w:t>
+      </w:r>
+      <w:proofErr w:type="spellStart"/>
+      <w:r>
+        <w:t>cout</w:t>
+      </w:r>
+      <w:proofErr w:type="spellEnd"/>
+      <w:r>
+        <w:t>&lt;&lt;"NO"&lt;&lt;</w:t>
+      </w:r>
+      <w:proofErr w:type="spellStart"/>
+      <w:r>
+        <w:t>endl</w:t>
+      </w:r>
+      <w:proofErr w:type="spellEnd"/>
+      <w:r>
+        <w:t>;</w:t>
+      </w:r>
+    </w:p>
+    <w:p>
+      <w:r>
+        <w:t xml:space="preserve">            </w:t>
+      </w:r>
+      <w:proofErr w:type="spellStart"/>
+      <w:r>
+        <w:t>v.push_back</w:t>
+      </w:r>
+      <w:proofErr w:type="spellEnd"/>
+      <w:r>
+        <w:t>(s);</w:t>
+      </w:r>
+    </w:p>
+    <w:p>
+      <w:r>
+        <w:t>        }</w:t>
+      </w:r>
+    </w:p>
+    <w:p>
+      <w:r>
+        <w:t>    }</w:t>
+      </w:r>
+    </w:p>
+    <w:p>
+      <w:r>
+        <w:t xml:space="preserve">    </w:t>
+      </w:r>
+    </w:p>
+    <w:p/>
+    <w:p>
+      <w:r>
+        <w:t>    return 0;</w:t>
+      </w:r>
+    </w:p>
+    <w:p>
+      <w:r>
+        <w:t>}</w:t>
+      </w:r>
+    </w:p>
     <w:p/>
     <w:p/>
     <w:p/>
@@ -2776,6 +2997,7 @@
     </w:p>
     <w:p>
       <w:r>
+        <w:lastRenderedPageBreak/>
         <w:t>    while (t--)</w:t>
       </w:r>
     </w:p>
@@ -2812,31 +3034,321 @@
     </w:p>
     <w:p>
       <w:r>
+        <w:t>        string s1 = "";</w:t>
+      </w:r>
+    </w:p>
+    <w:p>
+      <w:r>
+        <w:t xml:space="preserve">        s1 += </w:t>
+      </w:r>
+      <w:proofErr w:type="gramStart"/>
+      <w:r>
+        <w:t>s[</w:t>
+      </w:r>
+      <w:proofErr w:type="gramEnd"/>
+      <w:r>
+        <w:t>0];</w:t>
+      </w:r>
+    </w:p>
+    <w:p>
+      <w:r>
+        <w:t>        bool found = false;</w:t>
+      </w:r>
+    </w:p>
+    <w:p>
+      <w:r>
+        <w:t xml:space="preserve">        int </w:t>
+      </w:r>
+      <w:proofErr w:type="spellStart"/>
+      <w:r>
+        <w:t>idx</w:t>
+      </w:r>
+      <w:proofErr w:type="spellEnd"/>
+      <w:r>
+        <w:t>;</w:t>
+      </w:r>
+    </w:p>
+    <w:p>
+      <w:r>
+        <w:t>        char c;</w:t>
+      </w:r>
+    </w:p>
+    <w:p/>
+    <w:p>
+      <w:r>
+        <w:t>        if (</w:t>
+      </w:r>
+      <w:proofErr w:type="spellStart"/>
+      <w:proofErr w:type="gramStart"/>
+      <w:r>
+        <w:t>s.size</w:t>
+      </w:r>
+      <w:proofErr w:type="spellEnd"/>
+      <w:proofErr w:type="gramEnd"/>
+      <w:r>
+        <w:t>() == 1)</w:t>
+      </w:r>
+    </w:p>
+    <w:p>
+      <w:r>
+        <w:t>        {</w:t>
+      </w:r>
+    </w:p>
+    <w:p>
+      <w:r>
+        <w:t>            if (</w:t>
+      </w:r>
+      <w:proofErr w:type="gramStart"/>
+      <w:r>
+        <w:t>s[</w:t>
+      </w:r>
+      <w:proofErr w:type="gramEnd"/>
+      <w:r>
+        <w:t>0] == 'a')</w:t>
+      </w:r>
+    </w:p>
+    <w:p>
+      <w:r>
+        <w:t xml:space="preserve">                </w:t>
+      </w:r>
+      <w:proofErr w:type="spellStart"/>
+      <w:r>
+        <w:t>cout</w:t>
+      </w:r>
+      <w:proofErr w:type="spellEnd"/>
+      <w:r>
+        <w:t xml:space="preserve"> &lt;&lt; "b" &lt;&lt; s &lt;&lt; </w:t>
+      </w:r>
+      <w:proofErr w:type="spellStart"/>
+      <w:r>
+        <w:t>endl</w:t>
+      </w:r>
+      <w:proofErr w:type="spellEnd"/>
+      <w:r>
+        <w:t xml:space="preserve">;   </w:t>
+      </w:r>
+    </w:p>
+    <w:p>
+      <w:r>
+        <w:t>            else</w:t>
+      </w:r>
+    </w:p>
+    <w:p>
+      <w:r>
+        <w:t xml:space="preserve">                </w:t>
+      </w:r>
+      <w:proofErr w:type="spellStart"/>
+      <w:r>
+        <w:t>cout</w:t>
+      </w:r>
+      <w:proofErr w:type="spellEnd"/>
+      <w:r>
+        <w:t xml:space="preserve"> &lt;&lt; "a" &lt;&lt; s &lt;&lt; </w:t>
+      </w:r>
+      <w:proofErr w:type="spellStart"/>
+      <w:r>
+        <w:t>endl</w:t>
+      </w:r>
+      <w:proofErr w:type="spellEnd"/>
+      <w:r>
+        <w:t xml:space="preserve">;   </w:t>
+      </w:r>
+    </w:p>
+    <w:p>
+      <w:r>
+        <w:t>        }</w:t>
+      </w:r>
+    </w:p>
+    <w:p>
+      <w:r>
+        <w:t>        else</w:t>
+      </w:r>
+    </w:p>
+    <w:p>
+      <w:r>
+        <w:t>        {</w:t>
+      </w:r>
+    </w:p>
+    <w:p>
+      <w:r>
+        <w:t xml:space="preserve">            for (int </w:t>
+      </w:r>
+      <w:proofErr w:type="spellStart"/>
+      <w:r>
+        <w:t>i</w:t>
+      </w:r>
+      <w:proofErr w:type="spellEnd"/>
+      <w:r>
+        <w:t xml:space="preserve"> = 1; </w:t>
+      </w:r>
+      <w:proofErr w:type="spellStart"/>
+      <w:r>
+        <w:t>i</w:t>
+      </w:r>
+      <w:proofErr w:type="spellEnd"/>
+      <w:r>
+        <w:t xml:space="preserve"> &lt; </w:t>
+      </w:r>
+      <w:proofErr w:type="spellStart"/>
+      <w:proofErr w:type="gramStart"/>
+      <w:r>
+        <w:t>s.size</w:t>
+      </w:r>
+      <w:proofErr w:type="spellEnd"/>
+      <w:proofErr w:type="gramEnd"/>
+      <w:r>
+        <w:t xml:space="preserve">(); </w:t>
+      </w:r>
+      <w:proofErr w:type="spellStart"/>
+      <w:r>
+        <w:t>i</w:t>
+      </w:r>
+      <w:proofErr w:type="spellEnd"/>
+      <w:r>
+        <w:t>++)</w:t>
+      </w:r>
+    </w:p>
+    <w:p>
+      <w:r>
+        <w:t>            {</w:t>
+      </w:r>
+    </w:p>
+    <w:p>
+      <w:r>
+        <w:t>                if (s[</w:t>
+      </w:r>
+      <w:proofErr w:type="spellStart"/>
+      <w:r>
+        <w:t>i</w:t>
+      </w:r>
+      <w:proofErr w:type="spellEnd"/>
+      <w:r>
+        <w:t xml:space="preserve">] == </w:t>
+      </w:r>
+      <w:proofErr w:type="gramStart"/>
+      <w:r>
+        <w:t>s[</w:t>
+      </w:r>
+      <w:proofErr w:type="spellStart"/>
+      <w:proofErr w:type="gramEnd"/>
+      <w:r>
+        <w:t>i</w:t>
+      </w:r>
+      <w:proofErr w:type="spellEnd"/>
+      <w:r>
+        <w:t xml:space="preserve"> - 1])</w:t>
+      </w:r>
+    </w:p>
+    <w:p>
+      <w:r>
+        <w:t>                {</w:t>
+      </w:r>
+    </w:p>
+    <w:p>
+      <w:r>
+        <w:t xml:space="preserve">                    </w:t>
+      </w:r>
+      <w:proofErr w:type="spellStart"/>
+      <w:r>
+        <w:t>idx</w:t>
+      </w:r>
+      <w:proofErr w:type="spellEnd"/>
+      <w:r>
+        <w:t xml:space="preserve"> = </w:t>
+      </w:r>
+      <w:proofErr w:type="spellStart"/>
+      <w:r>
+        <w:t>i</w:t>
+      </w:r>
+      <w:proofErr w:type="spellEnd"/>
+      <w:r>
+        <w:t>;</w:t>
+      </w:r>
+    </w:p>
+    <w:p>
+      <w:r>
+        <w:t>                    if (s[</w:t>
+      </w:r>
+      <w:proofErr w:type="spellStart"/>
+      <w:r>
+        <w:t>i</w:t>
+      </w:r>
+      <w:proofErr w:type="spellEnd"/>
+      <w:r>
+        <w:t>] == 'a')</w:t>
+      </w:r>
+    </w:p>
+    <w:p>
+      <w:r>
+        <w:t>                        c = 'b';</w:t>
+      </w:r>
+    </w:p>
+    <w:p>
+      <w:r>
         <w:lastRenderedPageBreak/>
-        <w:t>        string s1 = "";</w:t>
-      </w:r>
-    </w:p>
-    <w:p>
-      <w:r>
-        <w:t xml:space="preserve">        s1 += </w:t>
-      </w:r>
-      <w:proofErr w:type="gramStart"/>
-      <w:r>
-        <w:t>s[</w:t>
-      </w:r>
-      <w:proofErr w:type="gramEnd"/>
-      <w:r>
-        <w:t>0];</w:t>
-      </w:r>
-    </w:p>
-    <w:p>
-      <w:r>
-        <w:t>        bool found = false;</w:t>
-      </w:r>
-    </w:p>
-    <w:p>
-      <w:r>
-        <w:t xml:space="preserve">        int </w:t>
+        <w:t>                    else</w:t>
+      </w:r>
+    </w:p>
+    <w:p>
+      <w:r>
+        <w:t>                        c = 'a';</w:t>
+      </w:r>
+    </w:p>
+    <w:p>
+      <w:r>
+        <w:t>                    found = true;</w:t>
+      </w:r>
+    </w:p>
+    <w:p>
+      <w:r>
+        <w:t>                    break;</w:t>
+      </w:r>
+    </w:p>
+    <w:p>
+      <w:r>
+        <w:t>                }</w:t>
+      </w:r>
+    </w:p>
+    <w:p>
+      <w:r>
+        <w:t>                s1 += s[</w:t>
+      </w:r>
+      <w:proofErr w:type="spellStart"/>
+      <w:r>
+        <w:t>i</w:t>
+      </w:r>
+      <w:proofErr w:type="spellEnd"/>
+      <w:r>
+        <w:t>];</w:t>
+      </w:r>
+    </w:p>
+    <w:p>
+      <w:r>
+        <w:t>            }</w:t>
+      </w:r>
+    </w:p>
+    <w:p/>
+    <w:p>
+      <w:r>
+        <w:t>            if (found)</w:t>
+      </w:r>
+    </w:p>
+    <w:p>
+      <w:r>
+        <w:t>            {</w:t>
+      </w:r>
+    </w:p>
+    <w:p>
+      <w:r>
+        <w:t xml:space="preserve">                for (int </w:t>
+      </w:r>
+      <w:proofErr w:type="spellStart"/>
+      <w:r>
+        <w:t>i</w:t>
+      </w:r>
+      <w:proofErr w:type="spellEnd"/>
+      <w:r>
+        <w:t xml:space="preserve"> = </w:t>
       </w:r>
       <w:proofErr w:type="spellStart"/>
       <w:r>
@@ -2844,465 +3356,175 @@
       </w:r>
       <w:proofErr w:type="spellEnd"/>
       <w:r>
+        <w:t xml:space="preserve">; </w:t>
+      </w:r>
+      <w:proofErr w:type="spellStart"/>
+      <w:r>
+        <w:t>i</w:t>
+      </w:r>
+      <w:proofErr w:type="spellEnd"/>
+      <w:r>
+        <w:t xml:space="preserve"> &lt; </w:t>
+      </w:r>
+      <w:proofErr w:type="spellStart"/>
+      <w:proofErr w:type="gramStart"/>
+      <w:r>
+        <w:t>s.size</w:t>
+      </w:r>
+      <w:proofErr w:type="spellEnd"/>
+      <w:proofErr w:type="gramEnd"/>
+      <w:r>
+        <w:t xml:space="preserve">(); </w:t>
+      </w:r>
+      <w:proofErr w:type="spellStart"/>
+      <w:r>
+        <w:t>i</w:t>
+      </w:r>
+      <w:proofErr w:type="spellEnd"/>
+      <w:r>
+        <w:t>++)</w:t>
+      </w:r>
+    </w:p>
+    <w:p>
+      <w:r>
+        <w:t>                {</w:t>
+      </w:r>
+    </w:p>
+    <w:p>
+      <w:r>
+        <w:t>                    s2 += s[</w:t>
+      </w:r>
+      <w:proofErr w:type="spellStart"/>
+      <w:r>
+        <w:t>i</w:t>
+      </w:r>
+      <w:proofErr w:type="spellEnd"/>
+      <w:r>
+        <w:t>];</w:t>
+      </w:r>
+    </w:p>
+    <w:p>
+      <w:r>
+        <w:t>                }</w:t>
+      </w:r>
+    </w:p>
+    <w:p>
+      <w:r>
+        <w:t xml:space="preserve">                </w:t>
+      </w:r>
+      <w:proofErr w:type="spellStart"/>
+      <w:r>
+        <w:t>newS</w:t>
+      </w:r>
+      <w:proofErr w:type="spellEnd"/>
+      <w:r>
+        <w:t xml:space="preserve"> = s1 + c + s2;</w:t>
+      </w:r>
+    </w:p>
+    <w:p>
+      <w:r>
+        <w:t>            }</w:t>
+      </w:r>
+    </w:p>
+    <w:p>
+      <w:r>
+        <w:t>            else</w:t>
+      </w:r>
+    </w:p>
+    <w:p>
+      <w:r>
+        <w:t>            {</w:t>
+      </w:r>
+    </w:p>
+    <w:p>
+      <w:r>
+        <w:t>                if (</w:t>
+      </w:r>
+      <w:proofErr w:type="spellStart"/>
+      <w:proofErr w:type="gramStart"/>
+      <w:r>
+        <w:t>s.back</w:t>
+      </w:r>
+      <w:proofErr w:type="spellEnd"/>
+      <w:proofErr w:type="gramEnd"/>
+      <w:r>
+        <w:t>() == 'a')</w:t>
+      </w:r>
+    </w:p>
+    <w:p>
+      <w:r>
+        <w:t xml:space="preserve">                    </w:t>
+      </w:r>
+      <w:proofErr w:type="spellStart"/>
+      <w:r>
+        <w:t>newS</w:t>
+      </w:r>
+      <w:proofErr w:type="spellEnd"/>
+      <w:r>
+        <w:t xml:space="preserve"> = s + "b";</w:t>
+      </w:r>
+    </w:p>
+    <w:p>
+      <w:r>
+        <w:t>                else</w:t>
+      </w:r>
+    </w:p>
+    <w:p>
+      <w:r>
+        <w:t xml:space="preserve">                    </w:t>
+      </w:r>
+      <w:proofErr w:type="spellStart"/>
+      <w:r>
+        <w:t>newS</w:t>
+      </w:r>
+      <w:proofErr w:type="spellEnd"/>
+      <w:r>
+        <w:t xml:space="preserve"> = s + "a";</w:t>
+      </w:r>
+    </w:p>
+    <w:p>
+      <w:r>
+        <w:t>            }</w:t>
+      </w:r>
+    </w:p>
+    <w:p/>
+    <w:p>
+      <w:r>
+        <w:t xml:space="preserve">            </w:t>
+      </w:r>
+      <w:proofErr w:type="spellStart"/>
+      <w:r>
+        <w:t>cout</w:t>
+      </w:r>
+      <w:proofErr w:type="spellEnd"/>
+      <w:r>
+        <w:t xml:space="preserve"> &lt;&lt; </w:t>
+      </w:r>
+      <w:proofErr w:type="spellStart"/>
+      <w:r>
+        <w:t>newS</w:t>
+      </w:r>
+      <w:proofErr w:type="spellEnd"/>
+      <w:r>
+        <w:t xml:space="preserve"> &lt;&lt; </w:t>
+      </w:r>
+      <w:proofErr w:type="spellStart"/>
+      <w:r>
+        <w:t>endl</w:t>
+      </w:r>
+      <w:proofErr w:type="spellEnd"/>
+      <w:r>
         <w:t>;</w:t>
       </w:r>
     </w:p>
     <w:p>
       <w:r>
-        <w:t>        char c;</w:t>
-      </w:r>
-    </w:p>
-    <w:p/>
-    <w:p>
-      <w:r>
-        <w:t>        if (</w:t>
-      </w:r>
-      <w:proofErr w:type="spellStart"/>
-      <w:proofErr w:type="gramStart"/>
-      <w:r>
-        <w:t>s.size</w:t>
-      </w:r>
-      <w:proofErr w:type="spellEnd"/>
-      <w:proofErr w:type="gramEnd"/>
-      <w:r>
-        <w:t>() == 1)</w:t>
-      </w:r>
-    </w:p>
-    <w:p>
-      <w:r>
-        <w:t>        {</w:t>
-      </w:r>
-    </w:p>
-    <w:p>
-      <w:r>
-        <w:t>            if (</w:t>
-      </w:r>
-      <w:proofErr w:type="gramStart"/>
-      <w:r>
-        <w:t>s[</w:t>
-      </w:r>
-      <w:proofErr w:type="gramEnd"/>
-      <w:r>
-        <w:t>0] == 'a')</w:t>
-      </w:r>
-    </w:p>
-    <w:p>
-      <w:r>
-        <w:t xml:space="preserve">                </w:t>
-      </w:r>
-      <w:proofErr w:type="spellStart"/>
-      <w:r>
-        <w:t>cout</w:t>
-      </w:r>
-      <w:proofErr w:type="spellEnd"/>
-      <w:r>
-        <w:t xml:space="preserve"> &lt;&lt; "b" &lt;&lt; s &lt;&lt; </w:t>
-      </w:r>
-      <w:proofErr w:type="spellStart"/>
-      <w:r>
-        <w:t>endl</w:t>
-      </w:r>
-      <w:proofErr w:type="spellEnd"/>
-      <w:r>
-        <w:t xml:space="preserve">;   </w:t>
-      </w:r>
-    </w:p>
-    <w:p>
-      <w:r>
-        <w:t>            else</w:t>
-      </w:r>
-    </w:p>
-    <w:p>
-      <w:r>
-        <w:t xml:space="preserve">                </w:t>
-      </w:r>
-      <w:proofErr w:type="spellStart"/>
-      <w:r>
-        <w:t>cout</w:t>
-      </w:r>
-      <w:proofErr w:type="spellEnd"/>
-      <w:r>
-        <w:t xml:space="preserve"> &lt;&lt; "a" &lt;&lt; s &lt;&lt; </w:t>
-      </w:r>
-      <w:proofErr w:type="spellStart"/>
-      <w:r>
-        <w:t>endl</w:t>
-      </w:r>
-      <w:proofErr w:type="spellEnd"/>
-      <w:r>
-        <w:t xml:space="preserve">;   </w:t>
-      </w:r>
-    </w:p>
-    <w:p>
-      <w:r>
         <w:t>        }</w:t>
       </w:r>
     </w:p>
     <w:p>
       <w:r>
-        <w:t>        else</w:t>
-      </w:r>
-    </w:p>
-    <w:p>
-      <w:r>
-        <w:t>        {</w:t>
-      </w:r>
-    </w:p>
-    <w:p>
-      <w:r>
-        <w:t xml:space="preserve">            for (int </w:t>
-      </w:r>
-      <w:proofErr w:type="spellStart"/>
-      <w:r>
-        <w:t>i</w:t>
-      </w:r>
-      <w:proofErr w:type="spellEnd"/>
-      <w:r>
-        <w:t xml:space="preserve"> = 1; </w:t>
-      </w:r>
-      <w:proofErr w:type="spellStart"/>
-      <w:r>
-        <w:t>i</w:t>
-      </w:r>
-      <w:proofErr w:type="spellEnd"/>
-      <w:r>
-        <w:t xml:space="preserve"> &lt; </w:t>
-      </w:r>
-      <w:proofErr w:type="spellStart"/>
-      <w:proofErr w:type="gramStart"/>
-      <w:r>
-        <w:t>s.size</w:t>
-      </w:r>
-      <w:proofErr w:type="spellEnd"/>
-      <w:proofErr w:type="gramEnd"/>
-      <w:r>
-        <w:t xml:space="preserve">(); </w:t>
-      </w:r>
-      <w:proofErr w:type="spellStart"/>
-      <w:r>
-        <w:t>i</w:t>
-      </w:r>
-      <w:proofErr w:type="spellEnd"/>
-      <w:r>
-        <w:t>++)</w:t>
-      </w:r>
-    </w:p>
-    <w:p>
-      <w:r>
-        <w:t>            {</w:t>
-      </w:r>
-    </w:p>
-    <w:p>
-      <w:r>
-        <w:t>                if (s[</w:t>
-      </w:r>
-      <w:proofErr w:type="spellStart"/>
-      <w:r>
-        <w:t>i</w:t>
-      </w:r>
-      <w:proofErr w:type="spellEnd"/>
-      <w:r>
-        <w:t xml:space="preserve">] == </w:t>
-      </w:r>
-      <w:proofErr w:type="gramStart"/>
-      <w:r>
-        <w:t>s[</w:t>
-      </w:r>
-      <w:proofErr w:type="spellStart"/>
-      <w:proofErr w:type="gramEnd"/>
-      <w:r>
-        <w:t>i</w:t>
-      </w:r>
-      <w:proofErr w:type="spellEnd"/>
-      <w:r>
-        <w:t xml:space="preserve"> - 1])</w:t>
-      </w:r>
-    </w:p>
-    <w:p>
-      <w:r>
-        <w:t>                {</w:t>
-      </w:r>
-    </w:p>
-    <w:p>
-      <w:r>
-        <w:t xml:space="preserve">                    </w:t>
-      </w:r>
-      <w:proofErr w:type="spellStart"/>
-      <w:r>
-        <w:t>idx</w:t>
-      </w:r>
-      <w:proofErr w:type="spellEnd"/>
-      <w:r>
-        <w:t xml:space="preserve"> = </w:t>
-      </w:r>
-      <w:proofErr w:type="spellStart"/>
-      <w:r>
-        <w:t>i</w:t>
-      </w:r>
-      <w:proofErr w:type="spellEnd"/>
-      <w:r>
-        <w:t>;</w:t>
-      </w:r>
-    </w:p>
-    <w:p>
-      <w:r>
-        <w:t>                    if (s[</w:t>
-      </w:r>
-      <w:proofErr w:type="spellStart"/>
-      <w:r>
-        <w:t>i</w:t>
-      </w:r>
-      <w:proofErr w:type="spellEnd"/>
-      <w:r>
-        <w:t>] == 'a')</w:t>
-      </w:r>
-    </w:p>
-    <w:p>
-      <w:r>
-        <w:t>                        c = 'b';</w:t>
-      </w:r>
-    </w:p>
-    <w:p>
-      <w:r>
-        <w:t>                    else</w:t>
-      </w:r>
-    </w:p>
-    <w:p>
-      <w:r>
-        <w:t>                        c = 'a';</w:t>
-      </w:r>
-    </w:p>
-    <w:p>
-      <w:r>
-        <w:t>                    found = true;</w:t>
-      </w:r>
-    </w:p>
-    <w:p>
-      <w:r>
-        <w:t>                    break;</w:t>
-      </w:r>
-    </w:p>
-    <w:p>
-      <w:r>
         <w:lastRenderedPageBreak/>
-        <w:t>                }</w:t>
-      </w:r>
-    </w:p>
-    <w:p>
-      <w:r>
-        <w:t>                s1 += s[</w:t>
-      </w:r>
-      <w:proofErr w:type="spellStart"/>
-      <w:r>
-        <w:t>i</w:t>
-      </w:r>
-      <w:proofErr w:type="spellEnd"/>
-      <w:r>
-        <w:t>];</w:t>
-      </w:r>
-    </w:p>
-    <w:p>
-      <w:r>
-        <w:t>            }</w:t>
-      </w:r>
-    </w:p>
-    <w:p/>
-    <w:p>
-      <w:r>
-        <w:t>            if (found)</w:t>
-      </w:r>
-    </w:p>
-    <w:p>
-      <w:r>
-        <w:t>            {</w:t>
-      </w:r>
-    </w:p>
-    <w:p>
-      <w:r>
-        <w:t xml:space="preserve">                for (int </w:t>
-      </w:r>
-      <w:proofErr w:type="spellStart"/>
-      <w:r>
-        <w:t>i</w:t>
-      </w:r>
-      <w:proofErr w:type="spellEnd"/>
-      <w:r>
-        <w:t xml:space="preserve"> = </w:t>
-      </w:r>
-      <w:proofErr w:type="spellStart"/>
-      <w:r>
-        <w:t>idx</w:t>
-      </w:r>
-      <w:proofErr w:type="spellEnd"/>
-      <w:r>
-        <w:t xml:space="preserve">; </w:t>
-      </w:r>
-      <w:proofErr w:type="spellStart"/>
-      <w:r>
-        <w:t>i</w:t>
-      </w:r>
-      <w:proofErr w:type="spellEnd"/>
-      <w:r>
-        <w:t xml:space="preserve"> &lt; </w:t>
-      </w:r>
-      <w:proofErr w:type="spellStart"/>
-      <w:proofErr w:type="gramStart"/>
-      <w:r>
-        <w:t>s.size</w:t>
-      </w:r>
-      <w:proofErr w:type="spellEnd"/>
-      <w:proofErr w:type="gramEnd"/>
-      <w:r>
-        <w:t xml:space="preserve">(); </w:t>
-      </w:r>
-      <w:proofErr w:type="spellStart"/>
-      <w:r>
-        <w:t>i</w:t>
-      </w:r>
-      <w:proofErr w:type="spellEnd"/>
-      <w:r>
-        <w:t>++)</w:t>
-      </w:r>
-    </w:p>
-    <w:p>
-      <w:r>
-        <w:t>                {</w:t>
-      </w:r>
-    </w:p>
-    <w:p>
-      <w:r>
-        <w:t>                    s2 += s[</w:t>
-      </w:r>
-      <w:proofErr w:type="spellStart"/>
-      <w:r>
-        <w:t>i</w:t>
-      </w:r>
-      <w:proofErr w:type="spellEnd"/>
-      <w:r>
-        <w:t>];</w:t>
-      </w:r>
-    </w:p>
-    <w:p>
-      <w:r>
-        <w:t>                }</w:t>
-      </w:r>
-    </w:p>
-    <w:p>
-      <w:r>
-        <w:t xml:space="preserve">                </w:t>
-      </w:r>
-      <w:proofErr w:type="spellStart"/>
-      <w:r>
-        <w:t>newS</w:t>
-      </w:r>
-      <w:proofErr w:type="spellEnd"/>
-      <w:r>
-        <w:t xml:space="preserve"> = s1 + c + s2;</w:t>
-      </w:r>
-    </w:p>
-    <w:p>
-      <w:r>
-        <w:t>            }</w:t>
-      </w:r>
-    </w:p>
-    <w:p>
-      <w:r>
-        <w:t>            else</w:t>
-      </w:r>
-    </w:p>
-    <w:p>
-      <w:r>
-        <w:t>            {</w:t>
-      </w:r>
-    </w:p>
-    <w:p>
-      <w:r>
-        <w:t>                if (</w:t>
-      </w:r>
-      <w:proofErr w:type="spellStart"/>
-      <w:proofErr w:type="gramStart"/>
-      <w:r>
-        <w:t>s.back</w:t>
-      </w:r>
-      <w:proofErr w:type="spellEnd"/>
-      <w:proofErr w:type="gramEnd"/>
-      <w:r>
-        <w:t>() == 'a')</w:t>
-      </w:r>
-    </w:p>
-    <w:p>
-      <w:r>
-        <w:t xml:space="preserve">                    </w:t>
-      </w:r>
-      <w:proofErr w:type="spellStart"/>
-      <w:r>
-        <w:t>newS</w:t>
-      </w:r>
-      <w:proofErr w:type="spellEnd"/>
-      <w:r>
-        <w:t xml:space="preserve"> = s + "b";</w:t>
-      </w:r>
-    </w:p>
-    <w:p>
-      <w:r>
-        <w:t>                else</w:t>
-      </w:r>
-    </w:p>
-    <w:p>
-      <w:r>
-        <w:t xml:space="preserve">                    </w:t>
-      </w:r>
-      <w:proofErr w:type="spellStart"/>
-      <w:r>
-        <w:t>newS</w:t>
-      </w:r>
-      <w:proofErr w:type="spellEnd"/>
-      <w:r>
-        <w:t xml:space="preserve"> = s + "a";</w:t>
-      </w:r>
-    </w:p>
-    <w:p>
-      <w:r>
-        <w:t>            }</w:t>
-      </w:r>
-    </w:p>
-    <w:p/>
-    <w:p>
-      <w:r>
-        <w:t xml:space="preserve">            </w:t>
-      </w:r>
-      <w:proofErr w:type="spellStart"/>
-      <w:r>
-        <w:t>cout</w:t>
-      </w:r>
-      <w:proofErr w:type="spellEnd"/>
-      <w:r>
-        <w:t xml:space="preserve"> &lt;&lt; </w:t>
-      </w:r>
-      <w:proofErr w:type="spellStart"/>
-      <w:r>
-        <w:t>newS</w:t>
-      </w:r>
-      <w:proofErr w:type="spellEnd"/>
-      <w:r>
-        <w:t xml:space="preserve"> &lt;&lt; </w:t>
-      </w:r>
-      <w:proofErr w:type="spellStart"/>
-      <w:r>
-        <w:t>endl</w:t>
-      </w:r>
-      <w:proofErr w:type="spellEnd"/>
-      <w:r>
-        <w:t>;</w:t>
-      </w:r>
-    </w:p>
-    <w:p>
-      <w:r>
-        <w:t>        }</w:t>
-      </w:r>
-    </w:p>
-    <w:p>
-      <w:r>
         <w:t>    }</w:t>
       </w:r>
     </w:p>
@@ -3547,6 +3769,7 @@
     </w:p>
     <w:p>
       <w:r>
+        <w:lastRenderedPageBreak/>
         <w:t xml:space="preserve">        map&lt;char, char&gt; </w:t>
       </w:r>
       <w:proofErr w:type="spellStart"/>
@@ -3609,7 +3832,6 @@
     </w:p>
     <w:p>
       <w:r>
-        <w:lastRenderedPageBreak/>
         <w:t xml:space="preserve">            </w:t>
       </w:r>
       <w:proofErr w:type="spellStart"/>
@@ -3832,6 +4054,7 @@
     </w:p>
     <w:p>
       <w:r>
+        <w:lastRenderedPageBreak/>
         <w:t xml:space="preserve">    </w:t>
       </w:r>
       <w:proofErr w:type="spellStart"/>
@@ -3904,23 +4127,265 @@
     </w:p>
     <w:p>
       <w:r>
+        <w:t xml:space="preserve">        string s, </w:t>
+      </w:r>
+      <w:proofErr w:type="spellStart"/>
+      <w:proofErr w:type="gramStart"/>
+      <w:r>
+        <w:t>ss;cin</w:t>
+      </w:r>
+      <w:proofErr w:type="spellEnd"/>
+      <w:proofErr w:type="gramEnd"/>
+      <w:r>
+        <w:t xml:space="preserve"> &gt;&gt; s &gt;&gt; ss;</w:t>
+      </w:r>
+    </w:p>
+    <w:p>
+      <w:r>
+        <w:t>        string s1, s2;</w:t>
+      </w:r>
+    </w:p>
+    <w:p>
+      <w:r>
+        <w:t xml:space="preserve">        for (int </w:t>
+      </w:r>
+      <w:proofErr w:type="spellStart"/>
+      <w:r>
+        <w:t>i</w:t>
+      </w:r>
+      <w:proofErr w:type="spellEnd"/>
+      <w:r>
+        <w:t xml:space="preserve"> = 0; </w:t>
+      </w:r>
+      <w:proofErr w:type="spellStart"/>
+      <w:r>
+        <w:t>i</w:t>
+      </w:r>
+      <w:proofErr w:type="spellEnd"/>
+      <w:r>
+        <w:t xml:space="preserve"> &lt; n; </w:t>
+      </w:r>
+      <w:proofErr w:type="spellStart"/>
+      <w:r>
+        <w:t>i</w:t>
+      </w:r>
+      <w:proofErr w:type="spellEnd"/>
+      <w:r>
+        <w:t>++)</w:t>
+      </w:r>
+    </w:p>
+    <w:p>
+      <w:r>
+        <w:t>        {</w:t>
+      </w:r>
+    </w:p>
+    <w:p>
+      <w:r>
+        <w:t>            if (</w:t>
+      </w:r>
+      <w:proofErr w:type="spellStart"/>
+      <w:r>
+        <w:t>i</w:t>
+      </w:r>
+      <w:proofErr w:type="spellEnd"/>
+      <w:r>
+        <w:t xml:space="preserve"> &amp; 1)</w:t>
+      </w:r>
+    </w:p>
+    <w:p>
+      <w:r>
+        <w:t>            {</w:t>
+      </w:r>
+    </w:p>
+    <w:p>
+      <w:r>
+        <w:t>                s</w:t>
+      </w:r>
+      <w:proofErr w:type="gramStart"/>
+      <w:r>
+        <w:t>1.push</w:t>
+      </w:r>
+      <w:proofErr w:type="gramEnd"/>
+      <w:r>
+        <w:t>_back(ss[</w:t>
+      </w:r>
+      <w:proofErr w:type="spellStart"/>
+      <w:r>
+        <w:t>i</w:t>
+      </w:r>
+      <w:proofErr w:type="spellEnd"/>
+      <w:r>
+        <w:t>]);</w:t>
+      </w:r>
+    </w:p>
+    <w:p>
+      <w:r>
+        <w:t>                s</w:t>
+      </w:r>
+      <w:proofErr w:type="gramStart"/>
+      <w:r>
+        <w:t>2.push</w:t>
+      </w:r>
+      <w:proofErr w:type="gramEnd"/>
+      <w:r>
+        <w:t>_back(s[</w:t>
+      </w:r>
+      <w:proofErr w:type="spellStart"/>
+      <w:r>
+        <w:t>i</w:t>
+      </w:r>
+      <w:proofErr w:type="spellEnd"/>
+      <w:r>
+        <w:t>]);</w:t>
+      </w:r>
+    </w:p>
+    <w:p>
+      <w:r>
+        <w:t>            }</w:t>
+      </w:r>
+    </w:p>
+    <w:p>
+      <w:r>
+        <w:t>            else</w:t>
+      </w:r>
+    </w:p>
+    <w:p>
+      <w:r>
+        <w:t>            {</w:t>
+      </w:r>
+    </w:p>
+    <w:p>
+      <w:r>
+        <w:t>                s</w:t>
+      </w:r>
+      <w:proofErr w:type="gramStart"/>
+      <w:r>
+        <w:t>1.push</w:t>
+      </w:r>
+      <w:proofErr w:type="gramEnd"/>
+      <w:r>
+        <w:t>_back(s[</w:t>
+      </w:r>
+      <w:proofErr w:type="spellStart"/>
+      <w:r>
+        <w:t>i</w:t>
+      </w:r>
+      <w:proofErr w:type="spellEnd"/>
+      <w:r>
+        <w:t>]);</w:t>
+      </w:r>
+    </w:p>
+    <w:p>
+      <w:r>
+        <w:t>                s</w:t>
+      </w:r>
+      <w:proofErr w:type="gramStart"/>
+      <w:r>
+        <w:t>2.push</w:t>
+      </w:r>
+      <w:proofErr w:type="gramEnd"/>
+      <w:r>
+        <w:t>_back(ss[</w:t>
+      </w:r>
+      <w:proofErr w:type="spellStart"/>
+      <w:r>
+        <w:t>i</w:t>
+      </w:r>
+      <w:proofErr w:type="spellEnd"/>
+      <w:r>
+        <w:t>]);</w:t>
+      </w:r>
+    </w:p>
+    <w:p>
+      <w:r>
+        <w:t>            }</w:t>
+      </w:r>
+    </w:p>
+    <w:p>
+      <w:r>
+        <w:t>        }</w:t>
+      </w:r>
+    </w:p>
+    <w:p/>
+    <w:p>
+      <w:r>
+        <w:t>        int zeros1 = 0, zeros2 = 0;</w:t>
+      </w:r>
+    </w:p>
+    <w:p>
+      <w:r>
+        <w:t xml:space="preserve">        for (int </w:t>
+      </w:r>
+      <w:proofErr w:type="spellStart"/>
+      <w:r>
+        <w:t>i</w:t>
+      </w:r>
+      <w:proofErr w:type="spellEnd"/>
+      <w:r>
+        <w:t xml:space="preserve"> = 0; </w:t>
+      </w:r>
+      <w:proofErr w:type="spellStart"/>
+      <w:r>
+        <w:t>i</w:t>
+      </w:r>
+      <w:proofErr w:type="spellEnd"/>
+      <w:r>
+        <w:t xml:space="preserve"> &lt; s</w:t>
+      </w:r>
+      <w:proofErr w:type="gramStart"/>
+      <w:r>
+        <w:t>1.size</w:t>
+      </w:r>
+      <w:proofErr w:type="gramEnd"/>
+      <w:r>
+        <w:t xml:space="preserve">(); </w:t>
+      </w:r>
+      <w:proofErr w:type="spellStart"/>
+      <w:r>
+        <w:t>i</w:t>
+      </w:r>
+      <w:proofErr w:type="spellEnd"/>
+      <w:r>
+        <w:t>++)</w:t>
+      </w:r>
+    </w:p>
+    <w:p>
+      <w:r>
+        <w:t>        {</w:t>
+      </w:r>
+    </w:p>
+    <w:p>
+      <w:r>
+        <w:t>            if (s1[</w:t>
+      </w:r>
+      <w:proofErr w:type="spellStart"/>
+      <w:r>
+        <w:t>i</w:t>
+      </w:r>
+      <w:proofErr w:type="spellEnd"/>
+      <w:r>
+        <w:t>] == '0')</w:t>
+      </w:r>
+    </w:p>
+    <w:p>
+      <w:r>
+        <w:t>            {</w:t>
+      </w:r>
+    </w:p>
+    <w:p>
+      <w:r>
+        <w:t>                zeros1++;</w:t>
+      </w:r>
+    </w:p>
+    <w:p>
+      <w:r>
         <w:lastRenderedPageBreak/>
-        <w:t xml:space="preserve">        string s, </w:t>
-      </w:r>
-      <w:proofErr w:type="spellStart"/>
-      <w:proofErr w:type="gramStart"/>
-      <w:r>
-        <w:t>ss;cin</w:t>
-      </w:r>
-      <w:proofErr w:type="spellEnd"/>
-      <w:proofErr w:type="gramEnd"/>
-      <w:r>
-        <w:t xml:space="preserve"> &gt;&gt; s &gt;&gt; ss;</w:t>
-      </w:r>
-    </w:p>
-    <w:p>
-      <w:r>
-        <w:t>        string s1, s2;</w:t>
+        <w:t>            }</w:t>
+      </w:r>
+    </w:p>
+    <w:p>
+      <w:r>
+        <w:t>        }</w:t>
       </w:r>
     </w:p>
     <w:p>
@@ -3941,7 +4406,15 @@
       </w:r>
       <w:proofErr w:type="spellEnd"/>
       <w:r>
-        <w:t xml:space="preserve"> &lt; n; </w:t>
+        <w:t xml:space="preserve"> &lt; s</w:t>
+      </w:r>
+      <w:proofErr w:type="gramStart"/>
+      <w:r>
+        <w:t>2.size</w:t>
+      </w:r>
+      <w:proofErr w:type="gramEnd"/>
+      <w:r>
+        <w:t xml:space="preserve">(); </w:t>
       </w:r>
       <w:proofErr w:type="spellStart"/>
       <w:r>
@@ -3959,257 +4432,6 @@
     </w:p>
     <w:p>
       <w:r>
-        <w:t>            if (</w:t>
-      </w:r>
-      <w:proofErr w:type="spellStart"/>
-      <w:r>
-        <w:t>i</w:t>
-      </w:r>
-      <w:proofErr w:type="spellEnd"/>
-      <w:r>
-        <w:t xml:space="preserve"> &amp; 1)</w:t>
-      </w:r>
-    </w:p>
-    <w:p>
-      <w:r>
-        <w:t>            {</w:t>
-      </w:r>
-    </w:p>
-    <w:p>
-      <w:r>
-        <w:t>                s</w:t>
-      </w:r>
-      <w:proofErr w:type="gramStart"/>
-      <w:r>
-        <w:t>1.push</w:t>
-      </w:r>
-      <w:proofErr w:type="gramEnd"/>
-      <w:r>
-        <w:t>_back(ss[</w:t>
-      </w:r>
-      <w:proofErr w:type="spellStart"/>
-      <w:r>
-        <w:t>i</w:t>
-      </w:r>
-      <w:proofErr w:type="spellEnd"/>
-      <w:r>
-        <w:t>]);</w:t>
-      </w:r>
-    </w:p>
-    <w:p>
-      <w:r>
-        <w:t>                s</w:t>
-      </w:r>
-      <w:proofErr w:type="gramStart"/>
-      <w:r>
-        <w:t>2.push</w:t>
-      </w:r>
-      <w:proofErr w:type="gramEnd"/>
-      <w:r>
-        <w:t>_back(s[</w:t>
-      </w:r>
-      <w:proofErr w:type="spellStart"/>
-      <w:r>
-        <w:t>i</w:t>
-      </w:r>
-      <w:proofErr w:type="spellEnd"/>
-      <w:r>
-        <w:t>]);</w:t>
-      </w:r>
-    </w:p>
-    <w:p>
-      <w:r>
-        <w:t>            }</w:t>
-      </w:r>
-    </w:p>
-    <w:p>
-      <w:r>
-        <w:t>            else</w:t>
-      </w:r>
-    </w:p>
-    <w:p>
-      <w:r>
-        <w:t>            {</w:t>
-      </w:r>
-    </w:p>
-    <w:p>
-      <w:r>
-        <w:t>                s</w:t>
-      </w:r>
-      <w:proofErr w:type="gramStart"/>
-      <w:r>
-        <w:t>1.push</w:t>
-      </w:r>
-      <w:proofErr w:type="gramEnd"/>
-      <w:r>
-        <w:t>_back(s[</w:t>
-      </w:r>
-      <w:proofErr w:type="spellStart"/>
-      <w:r>
-        <w:t>i</w:t>
-      </w:r>
-      <w:proofErr w:type="spellEnd"/>
-      <w:r>
-        <w:t>]);</w:t>
-      </w:r>
-    </w:p>
-    <w:p>
-      <w:r>
-        <w:t>                s</w:t>
-      </w:r>
-      <w:proofErr w:type="gramStart"/>
-      <w:r>
-        <w:t>2.push</w:t>
-      </w:r>
-      <w:proofErr w:type="gramEnd"/>
-      <w:r>
-        <w:t>_back(ss[</w:t>
-      </w:r>
-      <w:proofErr w:type="spellStart"/>
-      <w:r>
-        <w:t>i</w:t>
-      </w:r>
-      <w:proofErr w:type="spellEnd"/>
-      <w:r>
-        <w:t>]);</w:t>
-      </w:r>
-    </w:p>
-    <w:p>
-      <w:r>
-        <w:t>            }</w:t>
-      </w:r>
-    </w:p>
-    <w:p>
-      <w:r>
-        <w:t>        }</w:t>
-      </w:r>
-    </w:p>
-    <w:p/>
-    <w:p>
-      <w:r>
-        <w:t>        int zeros1 = 0, zeros2 = 0;</w:t>
-      </w:r>
-    </w:p>
-    <w:p>
-      <w:r>
-        <w:t xml:space="preserve">        for (int </w:t>
-      </w:r>
-      <w:proofErr w:type="spellStart"/>
-      <w:r>
-        <w:t>i</w:t>
-      </w:r>
-      <w:proofErr w:type="spellEnd"/>
-      <w:r>
-        <w:t xml:space="preserve"> = 0; </w:t>
-      </w:r>
-      <w:proofErr w:type="spellStart"/>
-      <w:r>
-        <w:t>i</w:t>
-      </w:r>
-      <w:proofErr w:type="spellEnd"/>
-      <w:r>
-        <w:t xml:space="preserve"> &lt; s</w:t>
-      </w:r>
-      <w:proofErr w:type="gramStart"/>
-      <w:r>
-        <w:t>1.size</w:t>
-      </w:r>
-      <w:proofErr w:type="gramEnd"/>
-      <w:r>
-        <w:t xml:space="preserve">(); </w:t>
-      </w:r>
-      <w:proofErr w:type="spellStart"/>
-      <w:r>
-        <w:t>i</w:t>
-      </w:r>
-      <w:proofErr w:type="spellEnd"/>
-      <w:r>
-        <w:t>++)</w:t>
-      </w:r>
-    </w:p>
-    <w:p>
-      <w:r>
-        <w:t>        {</w:t>
-      </w:r>
-    </w:p>
-    <w:p>
-      <w:r>
-        <w:t>            if (s1[</w:t>
-      </w:r>
-      <w:proofErr w:type="spellStart"/>
-      <w:r>
-        <w:t>i</w:t>
-      </w:r>
-      <w:proofErr w:type="spellEnd"/>
-      <w:r>
-        <w:t>] == '0')</w:t>
-      </w:r>
-    </w:p>
-    <w:p>
-      <w:r>
-        <w:t>            {</w:t>
-      </w:r>
-    </w:p>
-    <w:p>
-      <w:r>
-        <w:t>                zeros1++;</w:t>
-      </w:r>
-    </w:p>
-    <w:p>
-      <w:r>
-        <w:t>            }</w:t>
-      </w:r>
-    </w:p>
-    <w:p>
-      <w:r>
-        <w:t>        }</w:t>
-      </w:r>
-    </w:p>
-    <w:p>
-      <w:r>
-        <w:t xml:space="preserve">        for (int </w:t>
-      </w:r>
-      <w:proofErr w:type="spellStart"/>
-      <w:r>
-        <w:t>i</w:t>
-      </w:r>
-      <w:proofErr w:type="spellEnd"/>
-      <w:r>
-        <w:t xml:space="preserve"> = 0; </w:t>
-      </w:r>
-      <w:proofErr w:type="spellStart"/>
-      <w:r>
-        <w:t>i</w:t>
-      </w:r>
-      <w:proofErr w:type="spellEnd"/>
-      <w:r>
-        <w:t xml:space="preserve"> &lt; s</w:t>
-      </w:r>
-      <w:proofErr w:type="gramStart"/>
-      <w:r>
-        <w:t>2.size</w:t>
-      </w:r>
-      <w:proofErr w:type="gramEnd"/>
-      <w:r>
-        <w:t xml:space="preserve">(); </w:t>
-      </w:r>
-      <w:proofErr w:type="spellStart"/>
-      <w:r>
-        <w:t>i</w:t>
-      </w:r>
-      <w:proofErr w:type="spellEnd"/>
-      <w:r>
-        <w:t>++)</w:t>
-      </w:r>
-    </w:p>
-    <w:p>
-      <w:r>
-        <w:t>        {</w:t>
-      </w:r>
-    </w:p>
-    <w:p>
-      <w:r>
-        <w:lastRenderedPageBreak/>
         <w:t>            if (s2[</w:t>
       </w:r>
       <w:proofErr w:type="spellStart"/>
@@ -4383,6 +4605,7 @@
           <w:b/>
           <w:bCs/>
         </w:rPr>
+        <w:lastRenderedPageBreak/>
         <w:t>🧩</w:t>
       </w:r>
       <w:r>
@@ -4443,7 +4666,6 @@
           <w:b/>
           <w:bCs/>
         </w:rPr>
-        <w:lastRenderedPageBreak/>
         <w:t>🔁</w:t>
       </w:r>
       <w:r>
@@ -5033,6 +5255,7 @@
     </w:p>
     <w:p>
       <w:r>
+        <w:lastRenderedPageBreak/>
         <w:pict w14:anchorId="537BDD36">
           <v:rect id="_x0000_i1028" style="width:0;height:1.5pt" o:hralign="center" o:hrstd="t" o:hr="t" fillcolor="#a0a0a0" stroked="f"/>
         </w:pict>
@@ -5095,7 +5318,6 @@
         </w:numPr>
       </w:pPr>
       <w:r>
-        <w:lastRenderedPageBreak/>
         <w:t>Zigzag 2: b1, a2, b3, a4, ...</w:t>
       </w:r>
     </w:p>
@@ -5437,6 +5659,7 @@
     </w:p>
     <w:p>
       <w:r>
+        <w:lastRenderedPageBreak/>
         <w:pict w14:anchorId="5457B8EB">
           <v:rect id="_x0000_i1031" style="width:0;height:1.5pt" o:hralign="center" o:hrstd="t" o:hr="t" fillcolor="#a0a0a0" stroked="f"/>
         </w:pict>
@@ -5748,6 +5971,7 @@
     </w:p>
     <w:p>
       <w:r>
+        <w:lastRenderedPageBreak/>
         <w:t xml:space="preserve">        }</w:t>
       </w:r>
     </w:p>
@@ -5944,6 +6168,7 @@
         </w:numPr>
       </w:pPr>
       <w:r>
+        <w:lastRenderedPageBreak/>
         <w:t>s2 = b1 a2 b3 a4 b5 a6 = 0 1 0 0 1 0 → zeros2 = 3</w:t>
       </w:r>
     </w:p>
@@ -6017,7 +6242,6 @@
     </w:p>
     <w:p>
       <w:r>
-        <w:lastRenderedPageBreak/>
         <w:pict w14:anchorId="614A13FA">
           <v:rect id="_x0000_i1033" style="width:0;height:1.5pt" o:hralign="center" o:hrstd="t" o:hr="t" fillcolor="#a0a0a0" stroked="f"/>
         </w:pict>
@@ -6612,290 +6836,290 @@
     </w:p>
     <w:p>
       <w:r>
+        <w:t>#include &lt;bits/</w:t>
+      </w:r>
+      <w:proofErr w:type="spellStart"/>
+      <w:r>
+        <w:t>stdc</w:t>
+      </w:r>
+      <w:proofErr w:type="spellEnd"/>
+      <w:r>
+        <w:t>++.h&gt;</w:t>
+      </w:r>
+    </w:p>
+    <w:p>
+      <w:r>
+        <w:t>using namespace std;</w:t>
+      </w:r>
+    </w:p>
+    <w:p/>
+    <w:p>
+      <w:r>
+        <w:t xml:space="preserve">int </w:t>
+      </w:r>
+      <w:proofErr w:type="gramStart"/>
+      <w:r>
+        <w:t>main(</w:t>
+      </w:r>
+      <w:proofErr w:type="gramEnd"/>
+      <w:r>
+        <w:t>) {</w:t>
+      </w:r>
+    </w:p>
+    <w:p>
+      <w:r>
+        <w:t xml:space="preserve">    </w:t>
+      </w:r>
+      <w:proofErr w:type="spellStart"/>
+      <w:proofErr w:type="gramStart"/>
+      <w:r>
+        <w:t>ios</w:t>
+      </w:r>
+      <w:proofErr w:type="spellEnd"/>
+      <w:r>
+        <w:t>::</w:t>
+      </w:r>
+      <w:proofErr w:type="spellStart"/>
+      <w:proofErr w:type="gramEnd"/>
+      <w:r>
+        <w:t>sync_with_stdio</w:t>
+      </w:r>
+      <w:proofErr w:type="spellEnd"/>
+      <w:r>
+        <w:t>(false);</w:t>
+      </w:r>
+    </w:p>
+    <w:p>
+      <w:r>
+        <w:t xml:space="preserve">    </w:t>
+      </w:r>
+      <w:proofErr w:type="spellStart"/>
+      <w:r>
+        <w:t>cin.tie</w:t>
+      </w:r>
+      <w:proofErr w:type="spellEnd"/>
+      <w:r>
+        <w:t>(</w:t>
+      </w:r>
+      <w:proofErr w:type="spellStart"/>
+      <w:r>
+        <w:t>nullptr</w:t>
+      </w:r>
+      <w:proofErr w:type="spellEnd"/>
+      <w:r>
+        <w:t>);</w:t>
+      </w:r>
+    </w:p>
+    <w:p>
+      <w:r>
+        <w:t xml:space="preserve">    </w:t>
+      </w:r>
+    </w:p>
+    <w:p>
+      <w:r>
+        <w:t xml:space="preserve">    int </w:t>
+      </w:r>
+      <w:proofErr w:type="spellStart"/>
+      <w:proofErr w:type="gramStart"/>
+      <w:r>
+        <w:t>t;cin</w:t>
+      </w:r>
+      <w:proofErr w:type="spellEnd"/>
+      <w:proofErr w:type="gramEnd"/>
+      <w:r>
+        <w:t xml:space="preserve"> &gt;&gt; t;</w:t>
+      </w:r>
+    </w:p>
+    <w:p>
+      <w:r>
+        <w:t>    while (t--) {</w:t>
+      </w:r>
+    </w:p>
+    <w:p>
+      <w:r>
+        <w:t xml:space="preserve">       int </w:t>
+      </w:r>
+      <w:proofErr w:type="spellStart"/>
+      <w:proofErr w:type="gramStart"/>
+      <w:r>
+        <w:t>n;cin</w:t>
+      </w:r>
+      <w:proofErr w:type="spellEnd"/>
+      <w:proofErr w:type="gramEnd"/>
+      <w:r>
+        <w:t>&gt;&gt;n;</w:t>
+      </w:r>
+    </w:p>
+    <w:p>
+      <w:r>
+        <w:t>       vector&lt;int&gt;v;</w:t>
+      </w:r>
+    </w:p>
+    <w:p>
+      <w:r>
+        <w:t xml:space="preserve">       for (int </w:t>
+      </w:r>
+      <w:proofErr w:type="spellStart"/>
+      <w:r>
+        <w:t>i</w:t>
+      </w:r>
+      <w:proofErr w:type="spellEnd"/>
+      <w:r>
+        <w:t xml:space="preserve"> = 0; </w:t>
+      </w:r>
+      <w:proofErr w:type="spellStart"/>
+      <w:r>
+        <w:t>i</w:t>
+      </w:r>
+      <w:proofErr w:type="spellEnd"/>
+      <w:r>
+        <w:t xml:space="preserve"> &lt; n; </w:t>
+      </w:r>
+      <w:proofErr w:type="spellStart"/>
+      <w:r>
+        <w:t>i</w:t>
+      </w:r>
+      <w:proofErr w:type="spellEnd"/>
+      <w:r>
+        <w:t>++)</w:t>
+      </w:r>
+    </w:p>
+    <w:p>
+      <w:r>
+        <w:t>       {</w:t>
+      </w:r>
+    </w:p>
+    <w:p>
+      <w:r>
+        <w:t xml:space="preserve">            int </w:t>
+      </w:r>
+      <w:proofErr w:type="spellStart"/>
+      <w:proofErr w:type="gramStart"/>
+      <w:r>
+        <w:t>x;cin</w:t>
+      </w:r>
+      <w:proofErr w:type="spellEnd"/>
+      <w:proofErr w:type="gramEnd"/>
+      <w:r>
+        <w:t>&gt;&gt;x;</w:t>
+      </w:r>
+    </w:p>
+    <w:p>
+      <w:r>
+        <w:t xml:space="preserve">            </w:t>
+      </w:r>
+      <w:proofErr w:type="spellStart"/>
+      <w:r>
+        <w:t>v.push_back</w:t>
+      </w:r>
+      <w:proofErr w:type="spellEnd"/>
+      <w:r>
+        <w:t>(x);</w:t>
+      </w:r>
+    </w:p>
+    <w:p>
+      <w:r>
+        <w:t>       }</w:t>
+      </w:r>
+    </w:p>
+    <w:p>
+      <w:r>
+        <w:t>       set&lt;int&gt;seen;</w:t>
+      </w:r>
+    </w:p>
+    <w:p>
+      <w:r>
+        <w:t xml:space="preserve">       int </w:t>
+      </w:r>
+      <w:proofErr w:type="spellStart"/>
+      <w:r>
+        <w:t>idx</w:t>
+      </w:r>
+      <w:proofErr w:type="spellEnd"/>
+      <w:r>
+        <w:t xml:space="preserve"> = n-1;</w:t>
+      </w:r>
+    </w:p>
+    <w:p>
+      <w:r>
+        <w:t>       </w:t>
+      </w:r>
+      <w:proofErr w:type="gramStart"/>
+      <w:r>
+        <w:t>while(</w:t>
+      </w:r>
+      <w:proofErr w:type="spellStart"/>
+      <w:proofErr w:type="gramEnd"/>
+      <w:r>
+        <w:t>idx</w:t>
+      </w:r>
+      <w:proofErr w:type="spellEnd"/>
+      <w:r>
+        <w:t xml:space="preserve"> &gt;= 0){</w:t>
+      </w:r>
+    </w:p>
+    <w:p>
+      <w:r>
+        <w:t>            if(</w:t>
+      </w:r>
+      <w:proofErr w:type="spellStart"/>
+      <w:proofErr w:type="gramStart"/>
+      <w:r>
+        <w:t>seen.count</w:t>
+      </w:r>
+      <w:proofErr w:type="spellEnd"/>
+      <w:proofErr w:type="gramEnd"/>
+      <w:r>
+        <w:t>(v[</w:t>
+      </w:r>
+      <w:proofErr w:type="spellStart"/>
+      <w:r>
+        <w:t>idx</w:t>
+      </w:r>
+      <w:proofErr w:type="spellEnd"/>
+      <w:r>
+        <w:t>])) break;</w:t>
+      </w:r>
+    </w:p>
+    <w:p>
+      <w:r>
+        <w:t xml:space="preserve">            </w:t>
+      </w:r>
+      <w:proofErr w:type="spellStart"/>
+      <w:proofErr w:type="gramStart"/>
+      <w:r>
+        <w:t>seen.insert</w:t>
+      </w:r>
+      <w:proofErr w:type="spellEnd"/>
+      <w:proofErr w:type="gramEnd"/>
+      <w:r>
+        <w:t>(v[</w:t>
+      </w:r>
+      <w:proofErr w:type="spellStart"/>
+      <w:r>
+        <w:t>idx</w:t>
+      </w:r>
+      <w:proofErr w:type="spellEnd"/>
+      <w:r>
+        <w:t>]);</w:t>
+      </w:r>
+    </w:p>
+    <w:p>
+      <w:r>
+        <w:t xml:space="preserve">            </w:t>
+      </w:r>
+      <w:proofErr w:type="spellStart"/>
+      <w:r>
+        <w:t>idx</w:t>
+      </w:r>
+      <w:proofErr w:type="spellEnd"/>
+      <w:r>
+        <w:t>--;</w:t>
+      </w:r>
+    </w:p>
+    <w:p>
+      <w:r>
         <w:lastRenderedPageBreak/>
-        <w:t>#include &lt;bits/</w:t>
-      </w:r>
-      <w:proofErr w:type="spellStart"/>
-      <w:r>
-        <w:t>stdc</w:t>
-      </w:r>
-      <w:proofErr w:type="spellEnd"/>
-      <w:r>
-        <w:t>++.h&gt;</w:t>
-      </w:r>
-    </w:p>
-    <w:p>
-      <w:r>
-        <w:t>using namespace std;</w:t>
-      </w:r>
-    </w:p>
-    <w:p/>
-    <w:p>
-      <w:r>
-        <w:t xml:space="preserve">int </w:t>
-      </w:r>
-      <w:proofErr w:type="gramStart"/>
-      <w:r>
-        <w:t>main(</w:t>
-      </w:r>
-      <w:proofErr w:type="gramEnd"/>
-      <w:r>
-        <w:t>) {</w:t>
-      </w:r>
-    </w:p>
-    <w:p>
-      <w:r>
-        <w:t xml:space="preserve">    </w:t>
-      </w:r>
-      <w:proofErr w:type="spellStart"/>
-      <w:proofErr w:type="gramStart"/>
-      <w:r>
-        <w:t>ios</w:t>
-      </w:r>
-      <w:proofErr w:type="spellEnd"/>
-      <w:r>
-        <w:t>::</w:t>
-      </w:r>
-      <w:proofErr w:type="spellStart"/>
-      <w:proofErr w:type="gramEnd"/>
-      <w:r>
-        <w:t>sync_with_stdio</w:t>
-      </w:r>
-      <w:proofErr w:type="spellEnd"/>
-      <w:r>
-        <w:t>(false);</w:t>
-      </w:r>
-    </w:p>
-    <w:p>
-      <w:r>
-        <w:t xml:space="preserve">    </w:t>
-      </w:r>
-      <w:proofErr w:type="spellStart"/>
-      <w:r>
-        <w:t>cin.tie</w:t>
-      </w:r>
-      <w:proofErr w:type="spellEnd"/>
-      <w:r>
-        <w:t>(</w:t>
-      </w:r>
-      <w:proofErr w:type="spellStart"/>
-      <w:r>
-        <w:t>nullptr</w:t>
-      </w:r>
-      <w:proofErr w:type="spellEnd"/>
-      <w:r>
-        <w:t>);</w:t>
-      </w:r>
-    </w:p>
-    <w:p>
-      <w:r>
-        <w:t xml:space="preserve">    </w:t>
-      </w:r>
-    </w:p>
-    <w:p>
-      <w:r>
-        <w:t xml:space="preserve">    int </w:t>
-      </w:r>
-      <w:proofErr w:type="spellStart"/>
-      <w:proofErr w:type="gramStart"/>
-      <w:r>
-        <w:t>t;cin</w:t>
-      </w:r>
-      <w:proofErr w:type="spellEnd"/>
-      <w:proofErr w:type="gramEnd"/>
-      <w:r>
-        <w:t xml:space="preserve"> &gt;&gt; t;</w:t>
-      </w:r>
-    </w:p>
-    <w:p>
-      <w:r>
-        <w:t>    while (t--) {</w:t>
-      </w:r>
-    </w:p>
-    <w:p>
-      <w:r>
-        <w:t xml:space="preserve">       int </w:t>
-      </w:r>
-      <w:proofErr w:type="spellStart"/>
-      <w:proofErr w:type="gramStart"/>
-      <w:r>
-        <w:t>n;cin</w:t>
-      </w:r>
-      <w:proofErr w:type="spellEnd"/>
-      <w:proofErr w:type="gramEnd"/>
-      <w:r>
-        <w:t>&gt;&gt;n;</w:t>
-      </w:r>
-    </w:p>
-    <w:p>
-      <w:r>
-        <w:t>       vector&lt;int&gt;v;</w:t>
-      </w:r>
-    </w:p>
-    <w:p>
-      <w:r>
-        <w:t xml:space="preserve">       for (int </w:t>
-      </w:r>
-      <w:proofErr w:type="spellStart"/>
-      <w:r>
-        <w:t>i</w:t>
-      </w:r>
-      <w:proofErr w:type="spellEnd"/>
-      <w:r>
-        <w:t xml:space="preserve"> = 0; </w:t>
-      </w:r>
-      <w:proofErr w:type="spellStart"/>
-      <w:r>
-        <w:t>i</w:t>
-      </w:r>
-      <w:proofErr w:type="spellEnd"/>
-      <w:r>
-        <w:t xml:space="preserve"> &lt; n; </w:t>
-      </w:r>
-      <w:proofErr w:type="spellStart"/>
-      <w:r>
-        <w:t>i</w:t>
-      </w:r>
-      <w:proofErr w:type="spellEnd"/>
-      <w:r>
-        <w:t>++)</w:t>
-      </w:r>
-    </w:p>
-    <w:p>
-      <w:r>
-        <w:t>       {</w:t>
-      </w:r>
-    </w:p>
-    <w:p>
-      <w:r>
-        <w:t xml:space="preserve">            int </w:t>
-      </w:r>
-      <w:proofErr w:type="spellStart"/>
-      <w:proofErr w:type="gramStart"/>
-      <w:r>
-        <w:t>x;cin</w:t>
-      </w:r>
-      <w:proofErr w:type="spellEnd"/>
-      <w:proofErr w:type="gramEnd"/>
-      <w:r>
-        <w:t>&gt;&gt;x;</w:t>
-      </w:r>
-    </w:p>
-    <w:p>
-      <w:r>
-        <w:t xml:space="preserve">            </w:t>
-      </w:r>
-      <w:proofErr w:type="spellStart"/>
-      <w:r>
-        <w:t>v.push_back</w:t>
-      </w:r>
-      <w:proofErr w:type="spellEnd"/>
-      <w:r>
-        <w:t>(x);</w:t>
-      </w:r>
-    </w:p>
-    <w:p>
-      <w:r>
-        <w:t>       }</w:t>
-      </w:r>
-    </w:p>
-    <w:p>
-      <w:r>
-        <w:t>       set&lt;int&gt;seen;</w:t>
-      </w:r>
-    </w:p>
-    <w:p>
-      <w:r>
-        <w:t xml:space="preserve">       int </w:t>
-      </w:r>
-      <w:proofErr w:type="spellStart"/>
-      <w:r>
-        <w:t>idx</w:t>
-      </w:r>
-      <w:proofErr w:type="spellEnd"/>
-      <w:r>
-        <w:t xml:space="preserve"> = n-1;</w:t>
-      </w:r>
-    </w:p>
-    <w:p>
-      <w:r>
-        <w:t>       </w:t>
-      </w:r>
-      <w:proofErr w:type="gramStart"/>
-      <w:r>
-        <w:t>while(</w:t>
-      </w:r>
-      <w:proofErr w:type="spellStart"/>
-      <w:proofErr w:type="gramEnd"/>
-      <w:r>
-        <w:t>idx</w:t>
-      </w:r>
-      <w:proofErr w:type="spellEnd"/>
-      <w:r>
-        <w:t xml:space="preserve"> &gt;= 0){</w:t>
-      </w:r>
-    </w:p>
-    <w:p>
-      <w:r>
-        <w:t>            if(</w:t>
-      </w:r>
-      <w:proofErr w:type="spellStart"/>
-      <w:proofErr w:type="gramStart"/>
-      <w:r>
-        <w:t>seen.count</w:t>
-      </w:r>
-      <w:proofErr w:type="spellEnd"/>
-      <w:proofErr w:type="gramEnd"/>
-      <w:r>
-        <w:t>(v[</w:t>
-      </w:r>
-      <w:proofErr w:type="spellStart"/>
-      <w:r>
-        <w:t>idx</w:t>
-      </w:r>
-      <w:proofErr w:type="spellEnd"/>
-      <w:r>
-        <w:t>])) break;</w:t>
-      </w:r>
-    </w:p>
-    <w:p>
-      <w:r>
-        <w:t xml:space="preserve">            </w:t>
-      </w:r>
-      <w:proofErr w:type="spellStart"/>
-      <w:proofErr w:type="gramStart"/>
-      <w:r>
-        <w:t>seen.insert</w:t>
-      </w:r>
-      <w:proofErr w:type="spellEnd"/>
-      <w:proofErr w:type="gramEnd"/>
-      <w:r>
-        <w:t>(v[</w:t>
-      </w:r>
-      <w:proofErr w:type="spellStart"/>
-      <w:r>
-        <w:t>idx</w:t>
-      </w:r>
-      <w:proofErr w:type="spellEnd"/>
-      <w:r>
-        <w:t>]);</w:t>
-      </w:r>
-    </w:p>
-    <w:p>
-      <w:r>
-        <w:t xml:space="preserve">            </w:t>
-      </w:r>
-      <w:proofErr w:type="spellStart"/>
-      <w:r>
-        <w:t>idx</w:t>
-      </w:r>
-      <w:proofErr w:type="spellEnd"/>
-      <w:r>
-        <w:t>--;</w:t>
-      </w:r>
-    </w:p>
-    <w:p>
-      <w:r>
         <w:t>       }</w:t>
       </w:r>
     </w:p>
@@ -7179,6 +7403,7 @@
     </w:p>
     <w:p>
       <w:r>
+        <w:lastRenderedPageBreak/>
         <w:t>        t+=s[</w:t>
       </w:r>
       <w:proofErr w:type="spellStart"/>
@@ -7225,7 +7450,6 @@
     </w:p>
     <w:p>
       <w:r>
-        <w:lastRenderedPageBreak/>
         <w:t>    }</w:t>
       </w:r>
     </w:p>
@@ -7739,6 +7963,7 @@
     </w:p>
     <w:p>
       <w:r>
+        <w:lastRenderedPageBreak/>
         <w:t>    return 0;</w:t>
       </w:r>
     </w:p>

</xml_diff>